<commit_message>
Update documentation based on feedback from IAB working group
</commit_message>
<xml_diff>
--- a/compliance/docs/MRAID Test Ad Documentation Resize Errors.docx
+++ b/compliance/docs/MRAID Test Ad Documentation Resize Errors.docx
@@ -128,9 +128,13 @@
           <w:numId w:val="8"/>
         </w:numPr>
       </w:pPr>
+      <w:proofErr w:type="spellStart"/>
+      <w:proofErr w:type="gramStart"/>
       <w:r>
         <w:t>mraid.addEventListener</w:t>
       </w:r>
+      <w:proofErr w:type="spellEnd"/>
+      <w:proofErr w:type="gramEnd"/>
     </w:p>
     <w:p>
       <w:pPr>
@@ -140,9 +144,13 @@
           <w:numId w:val="8"/>
         </w:numPr>
       </w:pPr>
+      <w:proofErr w:type="spellStart"/>
+      <w:proofErr w:type="gramStart"/>
       <w:r>
         <w:t>mraid.getMaxSize</w:t>
       </w:r>
+      <w:proofErr w:type="spellEnd"/>
+      <w:proofErr w:type="gramEnd"/>
     </w:p>
     <w:p>
       <w:pPr>
@@ -152,9 +160,13 @@
           <w:numId w:val="8"/>
         </w:numPr>
       </w:pPr>
+      <w:proofErr w:type="spellStart"/>
+      <w:proofErr w:type="gramStart"/>
       <w:r>
         <w:t>mraid.getResizeProperties</w:t>
       </w:r>
+      <w:proofErr w:type="spellEnd"/>
+      <w:proofErr w:type="gramEnd"/>
     </w:p>
     <w:p>
       <w:pPr>
@@ -164,9 +176,13 @@
           <w:numId w:val="8"/>
         </w:numPr>
       </w:pPr>
+      <w:proofErr w:type="spellStart"/>
+      <w:proofErr w:type="gramStart"/>
       <w:r>
         <w:t>mraid.getState</w:t>
       </w:r>
+      <w:proofErr w:type="spellEnd"/>
+      <w:proofErr w:type="gramEnd"/>
     </w:p>
     <w:p>
       <w:pPr>
@@ -176,9 +192,13 @@
           <w:numId w:val="8"/>
         </w:numPr>
       </w:pPr>
+      <w:proofErr w:type="spellStart"/>
+      <w:proofErr w:type="gramStart"/>
       <w:r>
         <w:t>mraid.getVersion</w:t>
       </w:r>
+      <w:proofErr w:type="spellEnd"/>
+      <w:proofErr w:type="gramEnd"/>
     </w:p>
     <w:p>
       <w:pPr>
@@ -188,9 +208,13 @@
           <w:numId w:val="8"/>
         </w:numPr>
       </w:pPr>
+      <w:proofErr w:type="spellStart"/>
+      <w:proofErr w:type="gramStart"/>
       <w:r>
         <w:t>mraid.removeEventListener</w:t>
       </w:r>
+      <w:proofErr w:type="spellEnd"/>
+      <w:proofErr w:type="gramEnd"/>
     </w:p>
     <w:p>
       <w:pPr>
@@ -200,9 +224,13 @@
           <w:numId w:val="8"/>
         </w:numPr>
       </w:pPr>
+      <w:proofErr w:type="spellStart"/>
+      <w:proofErr w:type="gramStart"/>
       <w:r>
         <w:t>mraid.resize</w:t>
       </w:r>
+      <w:proofErr w:type="spellEnd"/>
+      <w:proofErr w:type="gramEnd"/>
     </w:p>
     <w:p>
       <w:pPr>
@@ -212,9 +240,13 @@
           <w:numId w:val="8"/>
         </w:numPr>
       </w:pPr>
+      <w:proofErr w:type="spellStart"/>
+      <w:proofErr w:type="gramStart"/>
       <w:r>
         <w:t>mraid.setResizeProperties</w:t>
       </w:r>
+      <w:proofErr w:type="spellEnd"/>
+      <w:proofErr w:type="gramEnd"/>
     </w:p>
     <w:p>
       <w:pPr>
@@ -249,8 +281,13 @@
           <w:numId w:val="8"/>
         </w:numPr>
       </w:pPr>
-      <w:r>
-        <w:t xml:space="preserve">error </w:t>
+      <w:proofErr w:type="gramStart"/>
+      <w:r>
+        <w:t>error</w:t>
+      </w:r>
+      <w:proofErr w:type="gramEnd"/>
+      <w:r>
+        <w:t xml:space="preserve"> </w:t>
       </w:r>
     </w:p>
     <w:p>
@@ -261,8 +298,13 @@
           <w:numId w:val="8"/>
         </w:numPr>
       </w:pPr>
-      <w:r>
-        <w:t xml:space="preserve">ready </w:t>
+      <w:proofErr w:type="gramStart"/>
+      <w:r>
+        <w:t>ready</w:t>
+      </w:r>
+      <w:proofErr w:type="gramEnd"/>
+      <w:r>
+        <w:t xml:space="preserve"> </w:t>
       </w:r>
     </w:p>
     <w:p>
@@ -273,8 +315,15 @@
           <w:numId w:val="8"/>
         </w:numPr>
       </w:pPr>
-      <w:r>
-        <w:t xml:space="preserve">stateChange </w:t>
+      <w:proofErr w:type="spellStart"/>
+      <w:proofErr w:type="gramStart"/>
+      <w:r>
+        <w:t>stateChange</w:t>
+      </w:r>
+      <w:proofErr w:type="spellEnd"/>
+      <w:proofErr w:type="gramEnd"/>
+      <w:r>
+        <w:t xml:space="preserve"> </w:t>
       </w:r>
     </w:p>
     <w:p>
@@ -305,7 +354,15 @@
         </w:numPr>
       </w:pPr>
       <w:r>
-        <w:t>Calling resize() before setting properties</w:t>
+        <w:t xml:space="preserve">Calling </w:t>
+      </w:r>
+      <w:proofErr w:type="gramStart"/>
+      <w:r>
+        <w:t>resize(</w:t>
+      </w:r>
+      <w:proofErr w:type="gramEnd"/>
+      <w:r>
+        <w:t>) before setting properties</w:t>
       </w:r>
     </w:p>
     <w:p>
@@ -317,7 +374,15 @@
         </w:numPr>
       </w:pPr>
       <w:r>
-        <w:t>Calling setResizeProperties with invalid values</w:t>
+        <w:t xml:space="preserve">Calling </w:t>
+      </w:r>
+      <w:proofErr w:type="spellStart"/>
+      <w:r>
+        <w:t>setResizeProperties</w:t>
+      </w:r>
+      <w:proofErr w:type="spellEnd"/>
+      <w:r>
+        <w:t xml:space="preserve"> with invalid values</w:t>
       </w:r>
     </w:p>
     <w:p>
@@ -329,7 +394,15 @@
         </w:numPr>
       </w:pPr>
       <w:r>
-        <w:t>Calling setResizeProperties with width and height less than 50x50</w:t>
+        <w:t xml:space="preserve">Calling </w:t>
+      </w:r>
+      <w:proofErr w:type="spellStart"/>
+      <w:r>
+        <w:t>setResizeProperties</w:t>
+      </w:r>
+      <w:proofErr w:type="spellEnd"/>
+      <w:r>
+        <w:t xml:space="preserve"> with width and height less than 50x50</w:t>
       </w:r>
     </w:p>
     <w:p>
@@ -341,7 +414,15 @@
         </w:numPr>
       </w:pPr>
       <w:r>
-        <w:t xml:space="preserve">Calling setResizeProperties with width and height </w:t>
+        <w:t xml:space="preserve">Calling </w:t>
+      </w:r>
+      <w:proofErr w:type="spellStart"/>
+      <w:r>
+        <w:t>setResizeProperties</w:t>
+      </w:r>
+      <w:proofErr w:type="spellEnd"/>
+      <w:r>
+        <w:t xml:space="preserve"> with width and height </w:t>
       </w:r>
       <w:r>
         <w:t xml:space="preserve">values that are </w:t>
@@ -386,7 +467,15 @@
         </w:numPr>
       </w:pPr>
       <w:r>
-        <w:t>Changing orientation so allowOffscreen=false is not effective</w:t>
+        <w:t xml:space="preserve">Changing orientation so </w:t>
+      </w:r>
+      <w:proofErr w:type="spellStart"/>
+      <w:r>
+        <w:t>allowOffscreen</w:t>
+      </w:r>
+      <w:proofErr w:type="spellEnd"/>
+      <w:r>
+        <w:t>=false is not effective</w:t>
       </w:r>
     </w:p>
     <w:p>
@@ -564,14 +653,35 @@
           <w:szCs w:val="20"/>
         </w:rPr>
       </w:pPr>
-      <w:r>
-        <w:rPr>
-          <w:rFonts w:ascii="Courier New" w:hAnsi="Courier New" w:cs="Courier New"/>
-          <w:sz w:val="20"/>
-          <w:szCs w:val="20"/>
-        </w:rPr>
-        <w:t>ResizeErrTester(2):</w:t>
-      </w:r>
+      <w:proofErr w:type="spellStart"/>
+      <w:proofErr w:type="gramStart"/>
+      <w:r>
+        <w:rPr>
+          <w:rFonts w:ascii="Courier New" w:hAnsi="Courier New" w:cs="Courier New"/>
+          <w:sz w:val="20"/>
+          <w:szCs w:val="20"/>
+        </w:rPr>
+        <w:t>ResizeErrTester</w:t>
+      </w:r>
+      <w:proofErr w:type="spellEnd"/>
+      <w:r>
+        <w:rPr>
+          <w:rFonts w:ascii="Courier New" w:hAnsi="Courier New" w:cs="Courier New"/>
+          <w:sz w:val="20"/>
+          <w:szCs w:val="20"/>
+        </w:rPr>
+        <w:t>(</w:t>
+      </w:r>
+      <w:proofErr w:type="gramEnd"/>
+      <w:r>
+        <w:rPr>
+          <w:rFonts w:ascii="Courier New" w:hAnsi="Courier New" w:cs="Courier New"/>
+          <w:sz w:val="20"/>
+          <w:szCs w:val="20"/>
+        </w:rPr>
+        <w:t>2):</w:t>
+      </w:r>
+      <w:proofErr w:type="spellStart"/>
       <w:r>
         <w:rPr>
           <w:rFonts w:ascii="Courier New" w:hAnsi="Courier New" w:cs="Courier New"/>
@@ -580,6 +690,7 @@
         </w:rPr>
         <w:t>mraid</w:t>
       </w:r>
+      <w:proofErr w:type="spellEnd"/>
       <w:r>
         <w:rPr>
           <w:rFonts w:ascii="Courier New" w:hAnsi="Courier New" w:cs="Courier New"/>
@@ -603,13 +714,51 @@
           <w:szCs w:val="20"/>
         </w:rPr>
       </w:pPr>
-      <w:r>
-        <w:rPr>
-          <w:rFonts w:ascii="Courier New" w:hAnsi="Courier New" w:cs="Courier New"/>
-          <w:sz w:val="20"/>
-          <w:szCs w:val="20"/>
-        </w:rPr>
-        <w:t>ResizeErrTester(2):mraid.getVersion()</w:t>
+      <w:proofErr w:type="spellStart"/>
+      <w:proofErr w:type="gramStart"/>
+      <w:r>
+        <w:rPr>
+          <w:rFonts w:ascii="Courier New" w:hAnsi="Courier New" w:cs="Courier New"/>
+          <w:sz w:val="20"/>
+          <w:szCs w:val="20"/>
+        </w:rPr>
+        <w:t>ResizeErrTester</w:t>
+      </w:r>
+      <w:proofErr w:type="spellEnd"/>
+      <w:r>
+        <w:rPr>
+          <w:rFonts w:ascii="Courier New" w:hAnsi="Courier New" w:cs="Courier New"/>
+          <w:sz w:val="20"/>
+          <w:szCs w:val="20"/>
+        </w:rPr>
+        <w:t>(</w:t>
+      </w:r>
+      <w:proofErr w:type="gramEnd"/>
+      <w:r>
+        <w:rPr>
+          <w:rFonts w:ascii="Courier New" w:hAnsi="Courier New" w:cs="Courier New"/>
+          <w:sz w:val="20"/>
+          <w:szCs w:val="20"/>
+        </w:rPr>
+        <w:t>2):</w:t>
+      </w:r>
+      <w:proofErr w:type="spellStart"/>
+      <w:r>
+        <w:rPr>
+          <w:rFonts w:ascii="Courier New" w:hAnsi="Courier New" w:cs="Courier New"/>
+          <w:sz w:val="20"/>
+          <w:szCs w:val="20"/>
+        </w:rPr>
+        <w:t>mraid.getVersion</w:t>
+      </w:r>
+      <w:proofErr w:type="spellEnd"/>
+      <w:r>
+        <w:rPr>
+          <w:rFonts w:ascii="Courier New" w:hAnsi="Courier New" w:cs="Courier New"/>
+          <w:sz w:val="20"/>
+          <w:szCs w:val="20"/>
+        </w:rPr>
+        <w:t>()</w:t>
       </w:r>
     </w:p>
     <w:p>
@@ -626,13 +775,33 @@
           <w:szCs w:val="20"/>
         </w:rPr>
       </w:pPr>
-      <w:r>
-        <w:rPr>
-          <w:rFonts w:ascii="Courier New" w:hAnsi="Courier New" w:cs="Courier New"/>
-          <w:sz w:val="20"/>
-          <w:szCs w:val="20"/>
-        </w:rPr>
-        <w:t>ResizeErrTester(1</w:t>
+      <w:proofErr w:type="spellStart"/>
+      <w:proofErr w:type="gramStart"/>
+      <w:r>
+        <w:rPr>
+          <w:rFonts w:ascii="Courier New" w:hAnsi="Courier New" w:cs="Courier New"/>
+          <w:sz w:val="20"/>
+          <w:szCs w:val="20"/>
+        </w:rPr>
+        <w:t>ResizeErrTester</w:t>
+      </w:r>
+      <w:proofErr w:type="spellEnd"/>
+      <w:r>
+        <w:rPr>
+          <w:rFonts w:ascii="Courier New" w:hAnsi="Courier New" w:cs="Courier New"/>
+          <w:sz w:val="20"/>
+          <w:szCs w:val="20"/>
+        </w:rPr>
+        <w:t>(</w:t>
+      </w:r>
+      <w:proofErr w:type="gramEnd"/>
+      <w:r>
+        <w:rPr>
+          <w:rFonts w:ascii="Courier New" w:hAnsi="Courier New" w:cs="Courier New"/>
+          <w:sz w:val="20"/>
+          <w:szCs w:val="20"/>
+        </w:rPr>
+        <w:t>1</w:t>
       </w:r>
       <w:r>
         <w:rPr>
@@ -665,13 +834,33 @@
           <w:szCs w:val="20"/>
         </w:rPr>
       </w:pPr>
-      <w:r>
-        <w:rPr>
-          <w:rFonts w:ascii="Courier New" w:hAnsi="Courier New" w:cs="Courier New"/>
-          <w:sz w:val="20"/>
-          <w:szCs w:val="20"/>
-        </w:rPr>
-        <w:t>ResizeErrTester(1</w:t>
+      <w:proofErr w:type="spellStart"/>
+      <w:proofErr w:type="gramStart"/>
+      <w:r>
+        <w:rPr>
+          <w:rFonts w:ascii="Courier New" w:hAnsi="Courier New" w:cs="Courier New"/>
+          <w:sz w:val="20"/>
+          <w:szCs w:val="20"/>
+        </w:rPr>
+        <w:t>ResizeErrTester</w:t>
+      </w:r>
+      <w:proofErr w:type="spellEnd"/>
+      <w:r>
+        <w:rPr>
+          <w:rFonts w:ascii="Courier New" w:hAnsi="Courier New" w:cs="Courier New"/>
+          <w:sz w:val="20"/>
+          <w:szCs w:val="20"/>
+        </w:rPr>
+        <w:t>(</w:t>
+      </w:r>
+      <w:proofErr w:type="gramEnd"/>
+      <w:r>
+        <w:rPr>
+          <w:rFonts w:ascii="Courier New" w:hAnsi="Courier New" w:cs="Courier New"/>
+          <w:sz w:val="20"/>
+          <w:szCs w:val="20"/>
+        </w:rPr>
+        <w:t>1</w:t>
       </w:r>
       <w:r>
         <w:rPr>
@@ -687,8 +876,18 @@
           <w:sz w:val="20"/>
           <w:szCs w:val="20"/>
         </w:rPr>
-        <w:t>adding listener for stateChange</w:t>
-      </w:r>
+        <w:t xml:space="preserve">adding listener for </w:t>
+      </w:r>
+      <w:proofErr w:type="spellStart"/>
+      <w:r>
+        <w:rPr>
+          <w:rFonts w:ascii="Courier New" w:hAnsi="Courier New" w:cs="Courier New"/>
+          <w:sz w:val="20"/>
+          <w:szCs w:val="20"/>
+        </w:rPr>
+        <w:t>stateChange</w:t>
+      </w:r>
+      <w:proofErr w:type="spellEnd"/>
     </w:p>
     <w:p/>
     <w:p>
@@ -739,7 +938,15 @@
         <w:t xml:space="preserve"> be run first and </w:t>
       </w:r>
       <w:r>
-        <w:t xml:space="preserve">attempts to resize before setting any resizeProperties values. </w:t>
+        <w:t xml:space="preserve">attempts to resize before setting any </w:t>
+      </w:r>
+      <w:proofErr w:type="spellStart"/>
+      <w:r>
+        <w:t>resizeProperties</w:t>
+      </w:r>
+      <w:proofErr w:type="spellEnd"/>
+      <w:r>
+        <w:t xml:space="preserve"> values. </w:t>
       </w:r>
     </w:p>
     <w:p>
@@ -753,7 +960,85 @@
         <w:rPr>
           <w:i/>
         </w:rPr>
-        <w:t>“Note that resize() relies on parameters that are stored in the resizeProperties JavaScript object. Thus the creative must set those parameters via the setResizeProperties() method BEFORE attempting to resize(). Calling resize() before setResizeProperties will result in an error.”</w:t>
+        <w:t xml:space="preserve">“Note that </w:t>
+      </w:r>
+      <w:proofErr w:type="gramStart"/>
+      <w:r>
+        <w:rPr>
+          <w:i/>
+        </w:rPr>
+        <w:t>resize(</w:t>
+      </w:r>
+      <w:proofErr w:type="gramEnd"/>
+      <w:r>
+        <w:rPr>
+          <w:i/>
+        </w:rPr>
+        <w:t xml:space="preserve">) relies on parameters that are stored in the </w:t>
+      </w:r>
+      <w:proofErr w:type="spellStart"/>
+      <w:r>
+        <w:rPr>
+          <w:i/>
+        </w:rPr>
+        <w:t>resizeProperties</w:t>
+      </w:r>
+      <w:proofErr w:type="spellEnd"/>
+      <w:r>
+        <w:rPr>
+          <w:i/>
+        </w:rPr>
+        <w:t xml:space="preserve"> JavaScript object. Thus the creative must set those parameters via the </w:t>
+      </w:r>
+      <w:proofErr w:type="spellStart"/>
+      <w:proofErr w:type="gramStart"/>
+      <w:r>
+        <w:rPr>
+          <w:i/>
+        </w:rPr>
+        <w:t>setResizeProperties</w:t>
+      </w:r>
+      <w:proofErr w:type="spellEnd"/>
+      <w:r>
+        <w:rPr>
+          <w:i/>
+        </w:rPr>
+        <w:t>(</w:t>
+      </w:r>
+      <w:proofErr w:type="gramEnd"/>
+      <w:r>
+        <w:rPr>
+          <w:i/>
+        </w:rPr>
+        <w:t xml:space="preserve">) method BEFORE attempting to resize(). Calling </w:t>
+      </w:r>
+      <w:proofErr w:type="gramStart"/>
+      <w:r>
+        <w:rPr>
+          <w:i/>
+        </w:rPr>
+        <w:t>resize(</w:t>
+      </w:r>
+      <w:proofErr w:type="gramEnd"/>
+      <w:r>
+        <w:rPr>
+          <w:i/>
+        </w:rPr>
+        <w:t xml:space="preserve">) before </w:t>
+      </w:r>
+      <w:proofErr w:type="spellStart"/>
+      <w:r>
+        <w:rPr>
+          <w:i/>
+        </w:rPr>
+        <w:t>setResizeProperties</w:t>
+      </w:r>
+      <w:proofErr w:type="spellEnd"/>
+      <w:r>
+        <w:rPr>
+          <w:i/>
+        </w:rPr>
+        <w:t xml:space="preserve"> will result in an error.”</w:t>
       </w:r>
     </w:p>
     <w:p>
@@ -783,7 +1068,15 @@
         </w:numPr>
       </w:pPr>
       <w:r>
-        <w:t>Clicking this button attempts to call mraid.resize before setting any properties</w:t>
+        <w:t xml:space="preserve">Clicking this button attempts to call </w:t>
+      </w:r>
+      <w:proofErr w:type="spellStart"/>
+      <w:r>
+        <w:t>mraid.resize</w:t>
+      </w:r>
+      <w:proofErr w:type="spellEnd"/>
+      <w:r>
+        <w:t xml:space="preserve"> before setting any properties</w:t>
       </w:r>
     </w:p>
     <w:p>
@@ -833,13 +1126,51 @@
           <w:szCs w:val="20"/>
         </w:rPr>
       </w:pPr>
-      <w:r>
-        <w:rPr>
-          <w:rFonts w:ascii="Courier New" w:hAnsi="Courier New" w:cs="Courier New"/>
-          <w:sz w:val="20"/>
-          <w:szCs w:val="20"/>
-        </w:rPr>
-        <w:t>ResizeErrTester(2):mraid.getResizeProperties()</w:t>
+      <w:proofErr w:type="spellStart"/>
+      <w:proofErr w:type="gramStart"/>
+      <w:r>
+        <w:rPr>
+          <w:rFonts w:ascii="Courier New" w:hAnsi="Courier New" w:cs="Courier New"/>
+          <w:sz w:val="20"/>
+          <w:szCs w:val="20"/>
+        </w:rPr>
+        <w:t>ResizeErrTester</w:t>
+      </w:r>
+      <w:proofErr w:type="spellEnd"/>
+      <w:r>
+        <w:rPr>
+          <w:rFonts w:ascii="Courier New" w:hAnsi="Courier New" w:cs="Courier New"/>
+          <w:sz w:val="20"/>
+          <w:szCs w:val="20"/>
+        </w:rPr>
+        <w:t>(</w:t>
+      </w:r>
+      <w:proofErr w:type="gramEnd"/>
+      <w:r>
+        <w:rPr>
+          <w:rFonts w:ascii="Courier New" w:hAnsi="Courier New" w:cs="Courier New"/>
+          <w:sz w:val="20"/>
+          <w:szCs w:val="20"/>
+        </w:rPr>
+        <w:t>2):</w:t>
+      </w:r>
+      <w:proofErr w:type="spellStart"/>
+      <w:r>
+        <w:rPr>
+          <w:rFonts w:ascii="Courier New" w:hAnsi="Courier New" w:cs="Courier New"/>
+          <w:sz w:val="20"/>
+          <w:szCs w:val="20"/>
+        </w:rPr>
+        <w:t>mraid.getResizeProperties</w:t>
+      </w:r>
+      <w:proofErr w:type="spellEnd"/>
+      <w:r>
+        <w:rPr>
+          <w:rFonts w:ascii="Courier New" w:hAnsi="Courier New" w:cs="Courier New"/>
+          <w:sz w:val="20"/>
+          <w:szCs w:val="20"/>
+        </w:rPr>
+        <w:t>()</w:t>
       </w:r>
     </w:p>
     <w:p>
@@ -856,21 +1187,59 @@
           <w:szCs w:val="20"/>
         </w:rPr>
       </w:pPr>
-      <w:r>
-        <w:rPr>
-          <w:rFonts w:ascii="Courier New" w:hAnsi="Courier New" w:cs="Courier New"/>
-          <w:sz w:val="20"/>
-          <w:szCs w:val="20"/>
-        </w:rPr>
-        <w:t>ResizeErrTester(3):</w:t>
-      </w:r>
-      <w:r>
-        <w:rPr>
-          <w:rFonts w:ascii="Courier New" w:hAnsi="Courier New" w:cs="Courier New"/>
-          <w:sz w:val="20"/>
-          <w:szCs w:val="20"/>
-        </w:rPr>
-        <w:t>ERR: mraid error caught from resize</w:t>
+      <w:proofErr w:type="spellStart"/>
+      <w:proofErr w:type="gramStart"/>
+      <w:r>
+        <w:rPr>
+          <w:rFonts w:ascii="Courier New" w:hAnsi="Courier New" w:cs="Courier New"/>
+          <w:sz w:val="20"/>
+          <w:szCs w:val="20"/>
+        </w:rPr>
+        <w:t>ResizeErrTester</w:t>
+      </w:r>
+      <w:proofErr w:type="spellEnd"/>
+      <w:r>
+        <w:rPr>
+          <w:rFonts w:ascii="Courier New" w:hAnsi="Courier New" w:cs="Courier New"/>
+          <w:sz w:val="20"/>
+          <w:szCs w:val="20"/>
+        </w:rPr>
+        <w:t>(</w:t>
+      </w:r>
+      <w:proofErr w:type="gramEnd"/>
+      <w:r>
+        <w:rPr>
+          <w:rFonts w:ascii="Courier New" w:hAnsi="Courier New" w:cs="Courier New"/>
+          <w:sz w:val="20"/>
+          <w:szCs w:val="20"/>
+        </w:rPr>
+        <w:t>3):</w:t>
+      </w:r>
+      <w:r>
+        <w:rPr>
+          <w:rFonts w:ascii="Courier New" w:hAnsi="Courier New" w:cs="Courier New"/>
+          <w:sz w:val="20"/>
+          <w:szCs w:val="20"/>
+        </w:rPr>
+        <w:t xml:space="preserve">ERR: </w:t>
+      </w:r>
+      <w:proofErr w:type="spellStart"/>
+      <w:r>
+        <w:rPr>
+          <w:rFonts w:ascii="Courier New" w:hAnsi="Courier New" w:cs="Courier New"/>
+          <w:sz w:val="20"/>
+          <w:szCs w:val="20"/>
+        </w:rPr>
+        <w:t>mraid</w:t>
+      </w:r>
+      <w:proofErr w:type="spellEnd"/>
+      <w:r>
+        <w:rPr>
+          <w:rFonts w:ascii="Courier New" w:hAnsi="Courier New" w:cs="Courier New"/>
+          <w:sz w:val="20"/>
+          <w:szCs w:val="20"/>
+        </w:rPr>
+        <w:t xml:space="preserve"> error caught from resize</w:t>
       </w:r>
       <w:r>
         <w:rPr>
@@ -930,7 +1299,15 @@
         <w:t xml:space="preserve"> be run second and </w:t>
       </w:r>
       <w:r>
-        <w:t>attempts to resize after setting invalid values for resizeProperties.</w:t>
+        <w:t xml:space="preserve">attempts to resize after setting invalid values for </w:t>
+      </w:r>
+      <w:proofErr w:type="spellStart"/>
+      <w:r>
+        <w:t>resizeProperties</w:t>
+      </w:r>
+      <w:proofErr w:type="spellEnd"/>
+      <w:r>
+        <w:t>.</w:t>
       </w:r>
     </w:p>
     <w:p>
@@ -950,7 +1327,49 @@
         <w:rPr>
           <w:i/>
         </w:rPr>
-        <w:t xml:space="preserve">Note that width, height, offsetX and offsetY are required and have no default properties. If the ad creative attempts to call resize() before </w:t>
+        <w:t xml:space="preserve">Note that width, height, </w:t>
+      </w:r>
+      <w:proofErr w:type="spellStart"/>
+      <w:r>
+        <w:rPr>
+          <w:i/>
+        </w:rPr>
+        <w:t>offsetX</w:t>
+      </w:r>
+      <w:proofErr w:type="spellEnd"/>
+      <w:r>
+        <w:rPr>
+          <w:i/>
+        </w:rPr>
+        <w:t xml:space="preserve"> and </w:t>
+      </w:r>
+      <w:proofErr w:type="spellStart"/>
+      <w:r>
+        <w:rPr>
+          <w:i/>
+        </w:rPr>
+        <w:t>offsetY</w:t>
+      </w:r>
+      <w:proofErr w:type="spellEnd"/>
+      <w:r>
+        <w:rPr>
+          <w:i/>
+        </w:rPr>
+        <w:t xml:space="preserve"> are required and have no default properties. If the ad creative attempts to call </w:t>
+      </w:r>
+      <w:proofErr w:type="gramStart"/>
+      <w:r>
+        <w:rPr>
+          <w:i/>
+        </w:rPr>
+        <w:t>resize(</w:t>
+      </w:r>
+      <w:proofErr w:type="gramEnd"/>
+      <w:r>
+        <w:rPr>
+          <w:i/>
+        </w:rPr>
+        <w:t xml:space="preserve">) before </w:t>
       </w:r>
       <w:r>
         <w:rPr>
@@ -1007,7 +1426,15 @@
         </w:numPr>
       </w:pPr>
       <w:r>
-        <w:t xml:space="preserve">Clicking this button attempts to call mraid.setResizeProperties </w:t>
+        <w:t xml:space="preserve">Clicking this button attempts to call </w:t>
+      </w:r>
+      <w:proofErr w:type="spellStart"/>
+      <w:r>
+        <w:t>mraid.setResizeProperties</w:t>
+      </w:r>
+      <w:proofErr w:type="spellEnd"/>
+      <w:r>
+        <w:t xml:space="preserve"> </w:t>
       </w:r>
       <w:r>
         <w:t xml:space="preserve">twice </w:t>
@@ -1066,13 +1493,33 @@
           <w:szCs w:val="20"/>
         </w:rPr>
       </w:pPr>
-      <w:r>
-        <w:rPr>
-          <w:rFonts w:ascii="Courier New" w:hAnsi="Courier New" w:cs="Courier New"/>
-          <w:sz w:val="20"/>
-          <w:szCs w:val="20"/>
-        </w:rPr>
-        <w:t>ResizeErrTester(3):</w:t>
+      <w:proofErr w:type="spellStart"/>
+      <w:proofErr w:type="gramStart"/>
+      <w:r>
+        <w:rPr>
+          <w:rFonts w:ascii="Courier New" w:hAnsi="Courier New" w:cs="Courier New"/>
+          <w:sz w:val="20"/>
+          <w:szCs w:val="20"/>
+        </w:rPr>
+        <w:t>ResizeErrTester</w:t>
+      </w:r>
+      <w:proofErr w:type="spellEnd"/>
+      <w:r>
+        <w:rPr>
+          <w:rFonts w:ascii="Courier New" w:hAnsi="Courier New" w:cs="Courier New"/>
+          <w:sz w:val="20"/>
+          <w:szCs w:val="20"/>
+        </w:rPr>
+        <w:t>(</w:t>
+      </w:r>
+      <w:proofErr w:type="gramEnd"/>
+      <w:r>
+        <w:rPr>
+          <w:rFonts w:ascii="Courier New" w:hAnsi="Courier New" w:cs="Courier New"/>
+          <w:sz w:val="20"/>
+          <w:szCs w:val="20"/>
+        </w:rPr>
+        <w:t>3):</w:t>
       </w:r>
       <w:r>
         <w:t xml:space="preserve"> </w:t>
@@ -1083,8 +1530,36 @@
           <w:sz w:val="20"/>
           <w:szCs w:val="20"/>
         </w:rPr>
-        <w:t>ERR: mraid error caught from setResizeProperties</w:t>
-      </w:r>
+        <w:t xml:space="preserve">ERR: </w:t>
+      </w:r>
+      <w:proofErr w:type="spellStart"/>
+      <w:r>
+        <w:rPr>
+          <w:rFonts w:ascii="Courier New" w:hAnsi="Courier New" w:cs="Courier New"/>
+          <w:sz w:val="20"/>
+          <w:szCs w:val="20"/>
+        </w:rPr>
+        <w:t>mraid</w:t>
+      </w:r>
+      <w:proofErr w:type="spellEnd"/>
+      <w:r>
+        <w:rPr>
+          <w:rFonts w:ascii="Courier New" w:hAnsi="Courier New" w:cs="Courier New"/>
+          <w:sz w:val="20"/>
+          <w:szCs w:val="20"/>
+        </w:rPr>
+        <w:t xml:space="preserve"> error caught from </w:t>
+      </w:r>
+      <w:proofErr w:type="spellStart"/>
+      <w:r>
+        <w:rPr>
+          <w:rFonts w:ascii="Courier New" w:hAnsi="Courier New" w:cs="Courier New"/>
+          <w:sz w:val="20"/>
+          <w:szCs w:val="20"/>
+        </w:rPr>
+        <w:t>setResizeProperties</w:t>
+      </w:r>
+      <w:proofErr w:type="spellEnd"/>
       <w:r>
         <w:rPr>
           <w:rFonts w:ascii="Courier New" w:hAnsi="Courier New" w:cs="Courier New"/>
@@ -1108,13 +1583,33 @@
           <w:szCs w:val="20"/>
         </w:rPr>
       </w:pPr>
-      <w:r>
-        <w:rPr>
-          <w:rFonts w:ascii="Courier New" w:hAnsi="Courier New" w:cs="Courier New"/>
-          <w:sz w:val="20"/>
-          <w:szCs w:val="20"/>
-        </w:rPr>
-        <w:t>ResizeErrTester(3):</w:t>
+      <w:proofErr w:type="spellStart"/>
+      <w:proofErr w:type="gramStart"/>
+      <w:r>
+        <w:rPr>
+          <w:rFonts w:ascii="Courier New" w:hAnsi="Courier New" w:cs="Courier New"/>
+          <w:sz w:val="20"/>
+          <w:szCs w:val="20"/>
+        </w:rPr>
+        <w:t>ResizeErrTester</w:t>
+      </w:r>
+      <w:proofErr w:type="spellEnd"/>
+      <w:r>
+        <w:rPr>
+          <w:rFonts w:ascii="Courier New" w:hAnsi="Courier New" w:cs="Courier New"/>
+          <w:sz w:val="20"/>
+          <w:szCs w:val="20"/>
+        </w:rPr>
+        <w:t>(</w:t>
+      </w:r>
+      <w:proofErr w:type="gramEnd"/>
+      <w:r>
+        <w:rPr>
+          <w:rFonts w:ascii="Courier New" w:hAnsi="Courier New" w:cs="Courier New"/>
+          <w:sz w:val="20"/>
+          <w:szCs w:val="20"/>
+        </w:rPr>
+        <w:t>3):</w:t>
       </w:r>
       <w:r>
         <w:t xml:space="preserve"> </w:t>
@@ -1125,8 +1620,36 @@
           <w:sz w:val="20"/>
           <w:szCs w:val="20"/>
         </w:rPr>
-        <w:t>ERR: mraid error caught from setResizeProperties</w:t>
-      </w:r>
+        <w:t xml:space="preserve">ERR: </w:t>
+      </w:r>
+      <w:proofErr w:type="spellStart"/>
+      <w:r>
+        <w:rPr>
+          <w:rFonts w:ascii="Courier New" w:hAnsi="Courier New" w:cs="Courier New"/>
+          <w:sz w:val="20"/>
+          <w:szCs w:val="20"/>
+        </w:rPr>
+        <w:t>mraid</w:t>
+      </w:r>
+      <w:proofErr w:type="spellEnd"/>
+      <w:r>
+        <w:rPr>
+          <w:rFonts w:ascii="Courier New" w:hAnsi="Courier New" w:cs="Courier New"/>
+          <w:sz w:val="20"/>
+          <w:szCs w:val="20"/>
+        </w:rPr>
+        <w:t xml:space="preserve"> error caught from </w:t>
+      </w:r>
+      <w:proofErr w:type="spellStart"/>
+      <w:r>
+        <w:rPr>
+          <w:rFonts w:ascii="Courier New" w:hAnsi="Courier New" w:cs="Courier New"/>
+          <w:sz w:val="20"/>
+          <w:szCs w:val="20"/>
+        </w:rPr>
+        <w:t>setResizeProperties</w:t>
+      </w:r>
+      <w:proofErr w:type="spellEnd"/>
       <w:r>
         <w:rPr>
           <w:rFonts w:ascii="Courier New" w:hAnsi="Courier New" w:cs="Courier New"/>
@@ -1168,7 +1691,15 @@
     </w:p>
     <w:p>
       <w:r>
-        <w:t>This test attempts to resize with resizeProperties set to less than 50px wide and 50px high.</w:t>
+        <w:t xml:space="preserve">This test attempts to resize with </w:t>
+      </w:r>
+      <w:proofErr w:type="spellStart"/>
+      <w:r>
+        <w:t>resizeProperties</w:t>
+      </w:r>
+      <w:proofErr w:type="spellEnd"/>
+      <w:r>
+        <w:t xml:space="preserve"> set to less than 50px wide and 50px high.</w:t>
       </w:r>
     </w:p>
     <w:p>
@@ -1218,7 +1749,15 @@
         </w:numPr>
       </w:pPr>
       <w:r>
-        <w:t>Clicking this button attempts to call mraid.setResizeProperties with values less than 50x50</w:t>
+        <w:t xml:space="preserve">Clicking this button attempts to call </w:t>
+      </w:r>
+      <w:proofErr w:type="spellStart"/>
+      <w:r>
+        <w:t>mraid.setResizeProperties</w:t>
+      </w:r>
+      <w:proofErr w:type="spellEnd"/>
+      <w:r>
+        <w:t xml:space="preserve"> with values less than 50x50</w:t>
       </w:r>
     </w:p>
     <w:p>
@@ -1265,13 +1804,33 @@
           <w:szCs w:val="20"/>
         </w:rPr>
       </w:pPr>
-      <w:r>
-        <w:rPr>
-          <w:rFonts w:ascii="Courier New" w:hAnsi="Courier New" w:cs="Courier New"/>
-          <w:sz w:val="20"/>
-          <w:szCs w:val="20"/>
-        </w:rPr>
-        <w:t>ResizeErrTester(3):ERR</w:t>
+      <w:proofErr w:type="spellStart"/>
+      <w:proofErr w:type="gramStart"/>
+      <w:r>
+        <w:rPr>
+          <w:rFonts w:ascii="Courier New" w:hAnsi="Courier New" w:cs="Courier New"/>
+          <w:sz w:val="20"/>
+          <w:szCs w:val="20"/>
+        </w:rPr>
+        <w:t>ResizeErrTester</w:t>
+      </w:r>
+      <w:proofErr w:type="spellEnd"/>
+      <w:r>
+        <w:rPr>
+          <w:rFonts w:ascii="Courier New" w:hAnsi="Courier New" w:cs="Courier New"/>
+          <w:sz w:val="20"/>
+          <w:szCs w:val="20"/>
+        </w:rPr>
+        <w:t>(</w:t>
+      </w:r>
+      <w:proofErr w:type="gramEnd"/>
+      <w:r>
+        <w:rPr>
+          <w:rFonts w:ascii="Courier New" w:hAnsi="Courier New" w:cs="Courier New"/>
+          <w:sz w:val="20"/>
+          <w:szCs w:val="20"/>
+        </w:rPr>
+        <w:t>3):ERR</w:t>
       </w:r>
       <w:r>
         <w:rPr>
@@ -1281,14 +1840,34 @@
         </w:rPr>
         <w:t xml:space="preserve">: </w:t>
       </w:r>
-      <w:r>
-        <w:rPr>
-          <w:rFonts w:ascii="Courier New" w:hAnsi="Courier New" w:cs="Courier New"/>
-          <w:sz w:val="20"/>
-          <w:szCs w:val="20"/>
-        </w:rPr>
-        <w:t>mraid error caught from setResizeProperties</w:t>
-      </w:r>
+      <w:proofErr w:type="spellStart"/>
+      <w:r>
+        <w:rPr>
+          <w:rFonts w:ascii="Courier New" w:hAnsi="Courier New" w:cs="Courier New"/>
+          <w:sz w:val="20"/>
+          <w:szCs w:val="20"/>
+        </w:rPr>
+        <w:t>mraid</w:t>
+      </w:r>
+      <w:proofErr w:type="spellEnd"/>
+      <w:r>
+        <w:rPr>
+          <w:rFonts w:ascii="Courier New" w:hAnsi="Courier New" w:cs="Courier New"/>
+          <w:sz w:val="20"/>
+          <w:szCs w:val="20"/>
+        </w:rPr>
+        <w:t xml:space="preserve"> error caught from </w:t>
+      </w:r>
+      <w:proofErr w:type="spellStart"/>
+      <w:r>
+        <w:rPr>
+          <w:rFonts w:ascii="Courier New" w:hAnsi="Courier New" w:cs="Courier New"/>
+          <w:sz w:val="20"/>
+          <w:szCs w:val="20"/>
+        </w:rPr>
+        <w:t>setResizeProperties</w:t>
+      </w:r>
+      <w:proofErr w:type="spellEnd"/>
       <w:r>
         <w:rPr>
           <w:rFonts w:ascii="Courier New" w:hAnsi="Courier New" w:cs="Courier New"/>
@@ -1330,7 +1909,23 @@
     </w:p>
     <w:p>
       <w:r>
-        <w:t>This test attempts to resize with resizeProperties set to greater than the screen size.</w:t>
+        <w:t xml:space="preserve">This test attempts to resize with </w:t>
+      </w:r>
+      <w:proofErr w:type="spellStart"/>
+      <w:r>
+        <w:t>resizeProperties</w:t>
+      </w:r>
+      <w:proofErr w:type="spellEnd"/>
+      <w:r>
+        <w:t xml:space="preserve"> set </w:t>
+      </w:r>
+      <w:proofErr w:type="gramStart"/>
+      <w:r>
+        <w:t>to</w:t>
+      </w:r>
+      <w:proofErr w:type="gramEnd"/>
+      <w:r>
+        <w:t xml:space="preserve"> greater than the screen size.</w:t>
       </w:r>
     </w:p>
     <w:p>
@@ -1350,7 +1945,35 @@
         <w:rPr>
           <w:i/>
         </w:rPr>
-        <w:t>Note: resize should not be used for ad creative that expands to full-screen (or larger) size: for such creative executions expand() should always be used. Resize will always result in a nonmodal size change, and some portion of the app should always remain visible to the end user.</w:t>
+        <w:t xml:space="preserve">Note: resize should not be used for ad creative that expands to full-screen (or larger) size: for such creative executions </w:t>
+      </w:r>
+      <w:proofErr w:type="gramStart"/>
+      <w:r>
+        <w:rPr>
+          <w:i/>
+        </w:rPr>
+        <w:t>expand(</w:t>
+      </w:r>
+      <w:proofErr w:type="gramEnd"/>
+      <w:r>
+        <w:rPr>
+          <w:i/>
+        </w:rPr>
+        <w:t xml:space="preserve">) should always be used. Resize will always result in a </w:t>
+      </w:r>
+      <w:proofErr w:type="spellStart"/>
+      <w:r>
+        <w:rPr>
+          <w:i/>
+        </w:rPr>
+        <w:t>nonmodal</w:t>
+      </w:r>
+      <w:proofErr w:type="spellEnd"/>
+      <w:r>
+        <w:rPr>
+          <w:i/>
+        </w:rPr>
+        <w:t xml:space="preserve"> size change, and some portion of the app should always remain visible to the end user.</w:t>
       </w:r>
     </w:p>
     <w:p>
@@ -1378,7 +2001,21 @@
         <w:rPr>
           <w:i/>
         </w:rPr>
-        <w:t>For example, an error will occur if an ad sets allowOffscreen to "false" but sets the width and height of the resize to be too big to actually fit on the screen.</w:t>
+        <w:t xml:space="preserve">For example, an error will occur if an ad sets </w:t>
+      </w:r>
+      <w:proofErr w:type="spellStart"/>
+      <w:r>
+        <w:rPr>
+          <w:i/>
+        </w:rPr>
+        <w:t>allowOffscreen</w:t>
+      </w:r>
+      <w:proofErr w:type="spellEnd"/>
+      <w:r>
+        <w:rPr>
+          <w:i/>
+        </w:rPr>
+        <w:t xml:space="preserve"> to "false" but sets the width and height of the resize to be too big to actually fit on the screen.</w:t>
       </w:r>
       <w:r>
         <w:rPr>
@@ -1396,7 +2033,15 @@
         </w:numPr>
       </w:pPr>
       <w:r>
-        <w:t>Click the “too big” button at any time during testing</w:t>
+        <w:t xml:space="preserve">Click the first Test </w:t>
+      </w:r>
+      <w:proofErr w:type="spellStart"/>
+      <w:r>
+        <w:t>offScreen</w:t>
+      </w:r>
+      <w:proofErr w:type="spellEnd"/>
+      <w:r>
+        <w:t xml:space="preserve"> button until the label displays “TRUE”</w:t>
       </w:r>
     </w:p>
     <w:p>
@@ -1408,8 +2053,7 @@
         </w:numPr>
       </w:pPr>
       <w:r>
-        <w:lastRenderedPageBreak/>
-        <w:t>Clicking this button attempts to call mraid.setResizeProperties with values that are too large for the screen because the close button would be off screen</w:t>
+        <w:t>Click the “too big” button</w:t>
       </w:r>
     </w:p>
     <w:p>
@@ -1421,13 +2065,22 @@
         </w:numPr>
       </w:pPr>
       <w:r>
-        <w:t xml:space="preserve">This interaction </w:t>
-      </w:r>
-      <w:r>
-        <w:t>must</w:t>
-      </w:r>
-      <w:r>
-        <w:t xml:space="preserve"> not change the ad status, size or appearance</w:t>
+        <w:lastRenderedPageBreak/>
+        <w:t xml:space="preserve">Clicking </w:t>
+      </w:r>
+      <w:r>
+        <w:t>the “too big”</w:t>
+      </w:r>
+      <w:r>
+        <w:t xml:space="preserve"> button attempts to call </w:t>
+      </w:r>
+      <w:proofErr w:type="spellStart"/>
+      <w:r>
+        <w:t>mraid.setResizeProperties</w:t>
+      </w:r>
+      <w:proofErr w:type="spellEnd"/>
+      <w:r>
+        <w:t xml:space="preserve"> with values that are too large for the screen because the close button would be off screen</w:t>
       </w:r>
     </w:p>
     <w:p>
@@ -1439,6 +2092,26 @@
         </w:numPr>
       </w:pPr>
       <w:r>
+        <w:t xml:space="preserve">This interaction </w:t>
+      </w:r>
+      <w:r>
+        <w:t>must</w:t>
+      </w:r>
+      <w:bookmarkStart w:id="0" w:name="_GoBack"/>
+      <w:bookmarkEnd w:id="0"/>
+      <w:r>
+        <w:t xml:space="preserve"> not change the ad status, size or appearance</w:t>
+      </w:r>
+    </w:p>
+    <w:p>
+      <w:pPr>
+        <w:pStyle w:val="ListParagraph"/>
+        <w:numPr>
+          <w:ilvl w:val="0"/>
+          <w:numId w:val="6"/>
+        </w:numPr>
+      </w:pPr>
+      <w:r>
         <w:t>Console output expected</w:t>
       </w:r>
     </w:p>
@@ -1456,14 +2129,53 @@
           <w:szCs w:val="20"/>
         </w:rPr>
       </w:pPr>
-      <w:r>
-        <w:rPr>
-          <w:rFonts w:ascii="Courier New" w:hAnsi="Courier New" w:cs="Courier New"/>
-          <w:sz w:val="20"/>
-          <w:szCs w:val="20"/>
-        </w:rPr>
-        <w:t>ResizeErrTester(2):mraid.getMaxSize(</w:t>
-      </w:r>
+      <w:proofErr w:type="spellStart"/>
+      <w:proofErr w:type="gramStart"/>
+      <w:r>
+        <w:rPr>
+          <w:rFonts w:ascii="Courier New" w:hAnsi="Courier New" w:cs="Courier New"/>
+          <w:sz w:val="20"/>
+          <w:szCs w:val="20"/>
+        </w:rPr>
+        <w:t>ResizeErrTester</w:t>
+      </w:r>
+      <w:proofErr w:type="spellEnd"/>
+      <w:r>
+        <w:rPr>
+          <w:rFonts w:ascii="Courier New" w:hAnsi="Courier New" w:cs="Courier New"/>
+          <w:sz w:val="20"/>
+          <w:szCs w:val="20"/>
+        </w:rPr>
+        <w:t>(</w:t>
+      </w:r>
+      <w:proofErr w:type="gramEnd"/>
+      <w:r>
+        <w:rPr>
+          <w:rFonts w:ascii="Courier New" w:hAnsi="Courier New" w:cs="Courier New"/>
+          <w:sz w:val="20"/>
+          <w:szCs w:val="20"/>
+        </w:rPr>
+        <w:t>2):</w:t>
+      </w:r>
+      <w:proofErr w:type="spellStart"/>
+      <w:r>
+        <w:rPr>
+          <w:rFonts w:ascii="Courier New" w:hAnsi="Courier New" w:cs="Courier New"/>
+          <w:sz w:val="20"/>
+          <w:szCs w:val="20"/>
+        </w:rPr>
+        <w:t>mraid.getMaxSize</w:t>
+      </w:r>
+      <w:proofErr w:type="spellEnd"/>
+      <w:r>
+        <w:rPr>
+          <w:rFonts w:ascii="Courier New" w:hAnsi="Courier New" w:cs="Courier New"/>
+          <w:sz w:val="20"/>
+          <w:szCs w:val="20"/>
+        </w:rPr>
+        <w:t>(</w:t>
+      </w:r>
+      <w:proofErr w:type="spellStart"/>
       <w:r>
         <w:rPr>
           <w:rFonts w:ascii="Courier New" w:hAnsi="Courier New" w:cs="Courier New"/>
@@ -1472,6 +2184,7 @@
         </w:rPr>
         <w:t>x,y</w:t>
       </w:r>
+      <w:proofErr w:type="spellEnd"/>
       <w:r>
         <w:rPr>
           <w:rFonts w:ascii="Courier New" w:hAnsi="Courier New" w:cs="Courier New"/>
@@ -1495,22 +2208,70 @@
           <w:szCs w:val="20"/>
         </w:rPr>
       </w:pPr>
-      <w:r>
-        <w:rPr>
-          <w:rFonts w:ascii="Courier New" w:hAnsi="Courier New" w:cs="Courier New"/>
-          <w:sz w:val="20"/>
-          <w:szCs w:val="20"/>
-        </w:rPr>
-        <w:t>ResizeErrTester(3):</w:t>
-      </w:r>
-      <w:r>
-        <w:rPr>
-          <w:rFonts w:ascii="Courier New" w:hAnsi="Courier New" w:cs="Courier New"/>
-          <w:sz w:val="20"/>
-          <w:szCs w:val="20"/>
-        </w:rPr>
-        <w:t>ERR: mraid error caught from setResizeProperties</w:t>
-      </w:r>
+      <w:proofErr w:type="spellStart"/>
+      <w:proofErr w:type="gramStart"/>
+      <w:r>
+        <w:rPr>
+          <w:rFonts w:ascii="Courier New" w:hAnsi="Courier New" w:cs="Courier New"/>
+          <w:sz w:val="20"/>
+          <w:szCs w:val="20"/>
+        </w:rPr>
+        <w:t>ResizeErrTester</w:t>
+      </w:r>
+      <w:proofErr w:type="spellEnd"/>
+      <w:r>
+        <w:rPr>
+          <w:rFonts w:ascii="Courier New" w:hAnsi="Courier New" w:cs="Courier New"/>
+          <w:sz w:val="20"/>
+          <w:szCs w:val="20"/>
+        </w:rPr>
+        <w:t>(</w:t>
+      </w:r>
+      <w:proofErr w:type="gramEnd"/>
+      <w:r>
+        <w:rPr>
+          <w:rFonts w:ascii="Courier New" w:hAnsi="Courier New" w:cs="Courier New"/>
+          <w:sz w:val="20"/>
+          <w:szCs w:val="20"/>
+        </w:rPr>
+        <w:t>3):</w:t>
+      </w:r>
+      <w:r>
+        <w:rPr>
+          <w:rFonts w:ascii="Courier New" w:hAnsi="Courier New" w:cs="Courier New"/>
+          <w:sz w:val="20"/>
+          <w:szCs w:val="20"/>
+        </w:rPr>
+        <w:t xml:space="preserve">ERR: </w:t>
+      </w:r>
+      <w:proofErr w:type="spellStart"/>
+      <w:r>
+        <w:rPr>
+          <w:rFonts w:ascii="Courier New" w:hAnsi="Courier New" w:cs="Courier New"/>
+          <w:sz w:val="20"/>
+          <w:szCs w:val="20"/>
+        </w:rPr>
+        <w:t>mraid</w:t>
+      </w:r>
+      <w:proofErr w:type="spellEnd"/>
+      <w:r>
+        <w:rPr>
+          <w:rFonts w:ascii="Courier New" w:hAnsi="Courier New" w:cs="Courier New"/>
+          <w:sz w:val="20"/>
+          <w:szCs w:val="20"/>
+        </w:rPr>
+        <w:t xml:space="preserve"> error caught from </w:t>
+      </w:r>
+      <w:proofErr w:type="spellStart"/>
+      <w:r>
+        <w:rPr>
+          <w:rFonts w:ascii="Courier New" w:hAnsi="Courier New" w:cs="Courier New"/>
+          <w:sz w:val="20"/>
+          <w:szCs w:val="20"/>
+        </w:rPr>
+        <w:t>setResizeProperties</w:t>
+      </w:r>
+      <w:proofErr w:type="spellEnd"/>
       <w:r>
         <w:rPr>
           <w:rFonts w:ascii="Courier New" w:hAnsi="Courier New" w:cs="Courier New"/>
@@ -1543,12 +2304,34 @@
         <w:rPr>
           <w:b/>
         </w:rPr>
-        <w:t xml:space="preserve"> – Test resize directions arrows with offScreen “TRUE”</w:t>
-      </w:r>
-    </w:p>
-    <w:p>
-      <w:r>
-        <w:t>These tests attempt to resize with resizeProperties greater than the screen size in one direction such that the location of the close button would display outside the container area.</w:t>
+        <w:t xml:space="preserve"> – Test resize directions arrows with </w:t>
+      </w:r>
+      <w:proofErr w:type="spellStart"/>
+      <w:r>
+        <w:rPr>
+          <w:b/>
+        </w:rPr>
+        <w:t>offScreen</w:t>
+      </w:r>
+      <w:proofErr w:type="spellEnd"/>
+      <w:r>
+        <w:rPr>
+          <w:b/>
+        </w:rPr>
+        <w:t xml:space="preserve"> “TRUE”</w:t>
+      </w:r>
+    </w:p>
+    <w:p>
+      <w:r>
+        <w:t xml:space="preserve">These tests attempt to resize with </w:t>
+      </w:r>
+      <w:proofErr w:type="spellStart"/>
+      <w:r>
+        <w:t>resizeProperties</w:t>
+      </w:r>
+      <w:proofErr w:type="spellEnd"/>
+      <w:r>
+        <w:t xml:space="preserve"> greater than the screen size in one direction such that the location of the close button would display outside the container area.</w:t>
       </w:r>
     </w:p>
     <w:p>
@@ -1564,11 +2347,35 @@
         </w:rPr>
         <w:t>“</w:t>
       </w:r>
+      <w:proofErr w:type="spellStart"/>
+      <w:proofErr w:type="gramStart"/>
       <w:r>
         <w:rPr>
           <w:i/>
         </w:rPr>
-        <w:t>allowOffscreen: (optional) tells the container whether or not it should allow the resized creative to be drawn fully/partially offscreen.</w:t>
+        <w:t>allowOffscreen</w:t>
+      </w:r>
+      <w:proofErr w:type="spellEnd"/>
+      <w:proofErr w:type="gramEnd"/>
+      <w:r>
+        <w:rPr>
+          <w:i/>
+        </w:rPr>
+        <w:t xml:space="preserve">: (optional) tells the container whether or not it should allow the resized creative to be drawn fully/partially </w:t>
+      </w:r>
+      <w:proofErr w:type="spellStart"/>
+      <w:r>
+        <w:rPr>
+          <w:i/>
+        </w:rPr>
+        <w:t>offscreen</w:t>
+      </w:r>
+      <w:proofErr w:type="spellEnd"/>
+      <w:r>
+        <w:rPr>
+          <w:i/>
+        </w:rPr>
+        <w:t>.</w:t>
       </w:r>
     </w:p>
     <w:p>
@@ -1582,7 +2389,21 @@
         <w:rPr>
           <w:i/>
         </w:rPr>
-        <w:t>A resized ad must position itself such that the entire close event region appears onscreen. If the container/SDK detects that a request to resize will result in the close event region being offscreen, the container/SDK should return an error, and ignore the resize</w:t>
+        <w:t xml:space="preserve">A resized ad must position itself such that the entire close event region appears onscreen. If the container/SDK detects that a request to resize will result in the close event region being </w:t>
+      </w:r>
+      <w:proofErr w:type="spellStart"/>
+      <w:r>
+        <w:rPr>
+          <w:i/>
+        </w:rPr>
+        <w:t>offscreen</w:t>
+      </w:r>
+      <w:proofErr w:type="spellEnd"/>
+      <w:r>
+        <w:rPr>
+          <w:i/>
+        </w:rPr>
+        <w:t>, the container/SDK should return an error, and ignore the resize</w:t>
       </w:r>
       <w:r>
         <w:rPr>
@@ -1600,13 +2421,29 @@
         </w:numPr>
       </w:pPr>
       <w:r>
-        <w:t xml:space="preserve">Click the first Test offScreen button </w:t>
+        <w:t xml:space="preserve">Click the first Test </w:t>
+      </w:r>
+      <w:proofErr w:type="spellStart"/>
+      <w:r>
+        <w:t>offScreen</w:t>
+      </w:r>
+      <w:proofErr w:type="spellEnd"/>
+      <w:r>
+        <w:t xml:space="preserve"> button </w:t>
       </w:r>
       <w:r>
         <w:t xml:space="preserve">at least twice </w:t>
       </w:r>
       <w:r>
-        <w:t xml:space="preserve">until the label displays “TRUE” – this sets the offScreen </w:t>
+        <w:t xml:space="preserve">until the label displays “TRUE” – this sets the </w:t>
+      </w:r>
+      <w:proofErr w:type="spellStart"/>
+      <w:r>
+        <w:t>offScreen</w:t>
+      </w:r>
+      <w:proofErr w:type="spellEnd"/>
+      <w:r>
+        <w:t xml:space="preserve"> </w:t>
       </w:r>
       <w:r>
         <w:t xml:space="preserve">resize </w:t>
@@ -1647,8 +2484,13 @@
           <w:numId w:val="6"/>
         </w:numPr>
       </w:pPr>
-      <w:r>
-        <w:t xml:space="preserve">left: attempt resize too wide with close indicator off screen to the </w:t>
+      <w:proofErr w:type="gramStart"/>
+      <w:r>
+        <w:t>left</w:t>
+      </w:r>
+      <w:proofErr w:type="gramEnd"/>
+      <w:r>
+        <w:t xml:space="preserve">: attempt resize too wide with close indicator off screen to the </w:t>
       </w:r>
       <w:r>
         <w:t>we</w:t>
@@ -1665,8 +2507,13 @@
           <w:numId w:val="6"/>
         </w:numPr>
       </w:pPr>
-      <w:r>
-        <w:t xml:space="preserve">right: attempt resize too wide with close indicator off screen to the </w:t>
+      <w:proofErr w:type="gramStart"/>
+      <w:r>
+        <w:t>right</w:t>
+      </w:r>
+      <w:proofErr w:type="gramEnd"/>
+      <w:r>
+        <w:t xml:space="preserve">: attempt resize too wide with close indicator off screen to the </w:t>
       </w:r>
       <w:r>
         <w:t>ea</w:t>
@@ -1683,8 +2530,13 @@
           <w:numId w:val="6"/>
         </w:numPr>
       </w:pPr>
-      <w:r>
-        <w:t>up: attempt resize too tall with close indicator off screen to the north</w:t>
+      <w:proofErr w:type="gramStart"/>
+      <w:r>
+        <w:t>up</w:t>
+      </w:r>
+      <w:proofErr w:type="gramEnd"/>
+      <w:r>
+        <w:t>: attempt resize too tall with close indicator off screen to the north</w:t>
       </w:r>
     </w:p>
     <w:p>
@@ -1695,8 +2547,13 @@
           <w:numId w:val="6"/>
         </w:numPr>
       </w:pPr>
-      <w:r>
-        <w:t>down: attempt resize too tall with close indicator off screen to the south</w:t>
+      <w:proofErr w:type="gramStart"/>
+      <w:r>
+        <w:t>down</w:t>
+      </w:r>
+      <w:proofErr w:type="gramEnd"/>
+      <w:r>
+        <w:t>: attempt resize too tall with close indicator off screen to the south</w:t>
       </w:r>
     </w:p>
     <w:p>
@@ -1743,13 +2600,51 @@
           <w:szCs w:val="20"/>
         </w:rPr>
       </w:pPr>
-      <w:r>
-        <w:rPr>
-          <w:rFonts w:ascii="Courier New" w:hAnsi="Courier New" w:cs="Courier New"/>
-          <w:sz w:val="20"/>
-          <w:szCs w:val="20"/>
-        </w:rPr>
-        <w:t>ResizeErrTester(2):mraid.setResizeProperties()</w:t>
+      <w:proofErr w:type="spellStart"/>
+      <w:proofErr w:type="gramStart"/>
+      <w:r>
+        <w:rPr>
+          <w:rFonts w:ascii="Courier New" w:hAnsi="Courier New" w:cs="Courier New"/>
+          <w:sz w:val="20"/>
+          <w:szCs w:val="20"/>
+        </w:rPr>
+        <w:t>ResizeErrTester</w:t>
+      </w:r>
+      <w:proofErr w:type="spellEnd"/>
+      <w:r>
+        <w:rPr>
+          <w:rFonts w:ascii="Courier New" w:hAnsi="Courier New" w:cs="Courier New"/>
+          <w:sz w:val="20"/>
+          <w:szCs w:val="20"/>
+        </w:rPr>
+        <w:t>(</w:t>
+      </w:r>
+      <w:proofErr w:type="gramEnd"/>
+      <w:r>
+        <w:rPr>
+          <w:rFonts w:ascii="Courier New" w:hAnsi="Courier New" w:cs="Courier New"/>
+          <w:sz w:val="20"/>
+          <w:szCs w:val="20"/>
+        </w:rPr>
+        <w:t>2):</w:t>
+      </w:r>
+      <w:proofErr w:type="spellStart"/>
+      <w:r>
+        <w:rPr>
+          <w:rFonts w:ascii="Courier New" w:hAnsi="Courier New" w:cs="Courier New"/>
+          <w:sz w:val="20"/>
+          <w:szCs w:val="20"/>
+        </w:rPr>
+        <w:t>mraid.setResizeProperties</w:t>
+      </w:r>
+      <w:proofErr w:type="spellEnd"/>
+      <w:r>
+        <w:rPr>
+          <w:rFonts w:ascii="Courier New" w:hAnsi="Courier New" w:cs="Courier New"/>
+          <w:sz w:val="20"/>
+          <w:szCs w:val="20"/>
+        </w:rPr>
+        <w:t>()</w:t>
       </w:r>
     </w:p>
     <w:p>
@@ -1766,14 +2661,53 @@
           <w:szCs w:val="20"/>
         </w:rPr>
       </w:pPr>
-      <w:r>
-        <w:rPr>
-          <w:rFonts w:ascii="Courier New" w:hAnsi="Courier New" w:cs="Courier New"/>
-          <w:sz w:val="20"/>
-          <w:szCs w:val="20"/>
-        </w:rPr>
-        <w:t>ResizeErrTester(2):mraid.getMaxSize(</w:t>
-      </w:r>
+      <w:proofErr w:type="spellStart"/>
+      <w:proofErr w:type="gramStart"/>
+      <w:r>
+        <w:rPr>
+          <w:rFonts w:ascii="Courier New" w:hAnsi="Courier New" w:cs="Courier New"/>
+          <w:sz w:val="20"/>
+          <w:szCs w:val="20"/>
+        </w:rPr>
+        <w:t>ResizeErrTester</w:t>
+      </w:r>
+      <w:proofErr w:type="spellEnd"/>
+      <w:r>
+        <w:rPr>
+          <w:rFonts w:ascii="Courier New" w:hAnsi="Courier New" w:cs="Courier New"/>
+          <w:sz w:val="20"/>
+          <w:szCs w:val="20"/>
+        </w:rPr>
+        <w:t>(</w:t>
+      </w:r>
+      <w:proofErr w:type="gramEnd"/>
+      <w:r>
+        <w:rPr>
+          <w:rFonts w:ascii="Courier New" w:hAnsi="Courier New" w:cs="Courier New"/>
+          <w:sz w:val="20"/>
+          <w:szCs w:val="20"/>
+        </w:rPr>
+        <w:t>2):</w:t>
+      </w:r>
+      <w:proofErr w:type="spellStart"/>
+      <w:r>
+        <w:rPr>
+          <w:rFonts w:ascii="Courier New" w:hAnsi="Courier New" w:cs="Courier New"/>
+          <w:sz w:val="20"/>
+          <w:szCs w:val="20"/>
+        </w:rPr>
+        <w:t>mraid.getMaxSize</w:t>
+      </w:r>
+      <w:proofErr w:type="spellEnd"/>
+      <w:r>
+        <w:rPr>
+          <w:rFonts w:ascii="Courier New" w:hAnsi="Courier New" w:cs="Courier New"/>
+          <w:sz w:val="20"/>
+          <w:szCs w:val="20"/>
+        </w:rPr>
+        <w:t>(</w:t>
+      </w:r>
+      <w:proofErr w:type="spellStart"/>
       <w:r>
         <w:rPr>
           <w:rFonts w:ascii="Courier New" w:hAnsi="Courier New" w:cs="Courier New"/>
@@ -1782,6 +2716,7 @@
         </w:rPr>
         <w:t>x,y</w:t>
       </w:r>
+      <w:proofErr w:type="spellEnd"/>
       <w:r>
         <w:rPr>
           <w:rFonts w:ascii="Courier New" w:hAnsi="Courier New" w:cs="Courier New"/>
@@ -1805,22 +2740,70 @@
           <w:szCs w:val="20"/>
         </w:rPr>
       </w:pPr>
-      <w:r>
-        <w:rPr>
-          <w:rFonts w:ascii="Courier New" w:hAnsi="Courier New" w:cs="Courier New"/>
-          <w:sz w:val="20"/>
-          <w:szCs w:val="20"/>
-        </w:rPr>
-        <w:t>ResizeErrTester(2):</w:t>
-      </w:r>
-      <w:r>
-        <w:rPr>
-          <w:rFonts w:ascii="Courier New" w:hAnsi="Courier New" w:cs="Courier New"/>
-          <w:sz w:val="20"/>
-          <w:szCs w:val="20"/>
-        </w:rPr>
-        <w:t>ERR: mraid error caught from setResizeProperties</w:t>
-      </w:r>
+      <w:proofErr w:type="spellStart"/>
+      <w:proofErr w:type="gramStart"/>
+      <w:r>
+        <w:rPr>
+          <w:rFonts w:ascii="Courier New" w:hAnsi="Courier New" w:cs="Courier New"/>
+          <w:sz w:val="20"/>
+          <w:szCs w:val="20"/>
+        </w:rPr>
+        <w:t>ResizeErrTester</w:t>
+      </w:r>
+      <w:proofErr w:type="spellEnd"/>
+      <w:r>
+        <w:rPr>
+          <w:rFonts w:ascii="Courier New" w:hAnsi="Courier New" w:cs="Courier New"/>
+          <w:sz w:val="20"/>
+          <w:szCs w:val="20"/>
+        </w:rPr>
+        <w:t>(</w:t>
+      </w:r>
+      <w:proofErr w:type="gramEnd"/>
+      <w:r>
+        <w:rPr>
+          <w:rFonts w:ascii="Courier New" w:hAnsi="Courier New" w:cs="Courier New"/>
+          <w:sz w:val="20"/>
+          <w:szCs w:val="20"/>
+        </w:rPr>
+        <w:t>2):</w:t>
+      </w:r>
+      <w:r>
+        <w:rPr>
+          <w:rFonts w:ascii="Courier New" w:hAnsi="Courier New" w:cs="Courier New"/>
+          <w:sz w:val="20"/>
+          <w:szCs w:val="20"/>
+        </w:rPr>
+        <w:t xml:space="preserve">ERR: </w:t>
+      </w:r>
+      <w:proofErr w:type="spellStart"/>
+      <w:r>
+        <w:rPr>
+          <w:rFonts w:ascii="Courier New" w:hAnsi="Courier New" w:cs="Courier New"/>
+          <w:sz w:val="20"/>
+          <w:szCs w:val="20"/>
+        </w:rPr>
+        <w:t>mraid</w:t>
+      </w:r>
+      <w:proofErr w:type="spellEnd"/>
+      <w:r>
+        <w:rPr>
+          <w:rFonts w:ascii="Courier New" w:hAnsi="Courier New" w:cs="Courier New"/>
+          <w:sz w:val="20"/>
+          <w:szCs w:val="20"/>
+        </w:rPr>
+        <w:t xml:space="preserve"> error caught from </w:t>
+      </w:r>
+      <w:proofErr w:type="spellStart"/>
+      <w:r>
+        <w:rPr>
+          <w:rFonts w:ascii="Courier New" w:hAnsi="Courier New" w:cs="Courier New"/>
+          <w:sz w:val="20"/>
+          <w:szCs w:val="20"/>
+        </w:rPr>
+        <w:t>setResizeProperties</w:t>
+      </w:r>
+      <w:proofErr w:type="spellEnd"/>
       <w:r>
         <w:rPr>
           <w:rFonts w:ascii="Courier New" w:hAnsi="Courier New" w:cs="Courier New"/>
@@ -1844,21 +2827,59 @@
           <w:szCs w:val="20"/>
         </w:rPr>
       </w:pPr>
-      <w:r>
-        <w:rPr>
-          <w:rFonts w:ascii="Courier New" w:hAnsi="Courier New" w:cs="Courier New"/>
-          <w:sz w:val="20"/>
-          <w:szCs w:val="20"/>
-        </w:rPr>
-        <w:t>ResizeErrTester(3):</w:t>
-      </w:r>
-      <w:r>
-        <w:rPr>
-          <w:rFonts w:ascii="Courier New" w:hAnsi="Courier New" w:cs="Courier New"/>
-          <w:sz w:val="20"/>
-          <w:szCs w:val="20"/>
-        </w:rPr>
-        <w:t>ERR: mraid error caught from resize</w:t>
+      <w:proofErr w:type="spellStart"/>
+      <w:proofErr w:type="gramStart"/>
+      <w:r>
+        <w:rPr>
+          <w:rFonts w:ascii="Courier New" w:hAnsi="Courier New" w:cs="Courier New"/>
+          <w:sz w:val="20"/>
+          <w:szCs w:val="20"/>
+        </w:rPr>
+        <w:t>ResizeErrTester</w:t>
+      </w:r>
+      <w:proofErr w:type="spellEnd"/>
+      <w:r>
+        <w:rPr>
+          <w:rFonts w:ascii="Courier New" w:hAnsi="Courier New" w:cs="Courier New"/>
+          <w:sz w:val="20"/>
+          <w:szCs w:val="20"/>
+        </w:rPr>
+        <w:t>(</w:t>
+      </w:r>
+      <w:proofErr w:type="gramEnd"/>
+      <w:r>
+        <w:rPr>
+          <w:rFonts w:ascii="Courier New" w:hAnsi="Courier New" w:cs="Courier New"/>
+          <w:sz w:val="20"/>
+          <w:szCs w:val="20"/>
+        </w:rPr>
+        <w:t>3):</w:t>
+      </w:r>
+      <w:r>
+        <w:rPr>
+          <w:rFonts w:ascii="Courier New" w:hAnsi="Courier New" w:cs="Courier New"/>
+          <w:sz w:val="20"/>
+          <w:szCs w:val="20"/>
+        </w:rPr>
+        <w:t xml:space="preserve">ERR: </w:t>
+      </w:r>
+      <w:proofErr w:type="spellStart"/>
+      <w:r>
+        <w:rPr>
+          <w:rFonts w:ascii="Courier New" w:hAnsi="Courier New" w:cs="Courier New"/>
+          <w:sz w:val="20"/>
+          <w:szCs w:val="20"/>
+        </w:rPr>
+        <w:t>mraid</w:t>
+      </w:r>
+      <w:proofErr w:type="spellEnd"/>
+      <w:r>
+        <w:rPr>
+          <w:rFonts w:ascii="Courier New" w:hAnsi="Courier New" w:cs="Courier New"/>
+          <w:sz w:val="20"/>
+          <w:szCs w:val="20"/>
+        </w:rPr>
+        <w:t xml:space="preserve"> error caught from resize</w:t>
       </w:r>
       <w:r>
         <w:rPr>
@@ -1892,7 +2913,21 @@
         <w:rPr>
           <w:b/>
         </w:rPr>
-        <w:t xml:space="preserve"> – Test resize direction arrows with offScreen “FALSE”</w:t>
+        <w:t xml:space="preserve"> – Test resize direction arrows with </w:t>
+      </w:r>
+      <w:proofErr w:type="spellStart"/>
+      <w:r>
+        <w:rPr>
+          <w:b/>
+        </w:rPr>
+        <w:t>offScreen</w:t>
+      </w:r>
+      <w:proofErr w:type="spellEnd"/>
+      <w:r>
+        <w:rPr>
+          <w:b/>
+        </w:rPr>
+        <w:t xml:space="preserve"> “FALSE”</w:t>
       </w:r>
     </w:p>
     <w:p>
@@ -1930,7 +2965,21 @@
         <w:rPr>
           <w:i/>
         </w:rPr>
-        <w:t>When allowOffscreen is set to False, the SDK will do its best to move the default (banner) ad container to ensure that the resized creative fits on the screen. For example, if ad is on the top of the screen, and ad wants to resize upwards by 50 pixels, then the SDK will move the default (banner) ad 50 pixels down and then execute the resize.</w:t>
+        <w:t xml:space="preserve">When </w:t>
+      </w:r>
+      <w:proofErr w:type="spellStart"/>
+      <w:r>
+        <w:rPr>
+          <w:i/>
+        </w:rPr>
+        <w:t>allowOffscreen</w:t>
+      </w:r>
+      <w:proofErr w:type="spellEnd"/>
+      <w:r>
+        <w:rPr>
+          <w:i/>
+        </w:rPr>
+        <w:t xml:space="preserve"> is set to False, the SDK will do its best to move the default (banner) ad container to ensure that the resized creative fits on the screen. For example, if ad is on the top of the screen, and ad wants to resize upwards by 50 pixels, then the SDK will move the default (banner) ad 50 pixels down and then execute the resize.</w:t>
       </w:r>
       <w:r>
         <w:rPr>
@@ -1948,13 +2997,29 @@
         </w:numPr>
       </w:pPr>
       <w:r>
-        <w:t xml:space="preserve">Click the first Test offScreen button </w:t>
+        <w:t xml:space="preserve">Click the first Test </w:t>
+      </w:r>
+      <w:proofErr w:type="spellStart"/>
+      <w:r>
+        <w:t>offScreen</w:t>
+      </w:r>
+      <w:proofErr w:type="spellEnd"/>
+      <w:r>
+        <w:t xml:space="preserve"> button </w:t>
       </w:r>
       <w:r>
         <w:t xml:space="preserve">at least twice </w:t>
       </w:r>
       <w:r>
-        <w:t>until the label displays “FALSE” – this sets the offScreen property to “false” which attempts to move a resized ad so that it displays on the screen.</w:t>
+        <w:t xml:space="preserve">until the label displays “FALSE” – this sets the </w:t>
+      </w:r>
+      <w:proofErr w:type="spellStart"/>
+      <w:r>
+        <w:t>offScreen</w:t>
+      </w:r>
+      <w:proofErr w:type="spellEnd"/>
+      <w:r>
+        <w:t xml:space="preserve"> property to “false” which attempts to move a resized ad so that it displays on the screen.</w:t>
       </w:r>
     </w:p>
     <w:p>
@@ -1977,8 +3042,13 @@
           <w:numId w:val="6"/>
         </w:numPr>
       </w:pPr>
-      <w:r>
-        <w:t>left: resize</w:t>
+      <w:proofErr w:type="gramStart"/>
+      <w:r>
+        <w:t>left</w:t>
+      </w:r>
+      <w:proofErr w:type="gramEnd"/>
+      <w:r>
+        <w:t>: resize</w:t>
       </w:r>
       <w:r>
         <w:t>s</w:t>
@@ -2069,8 +3139,13 @@
           <w:numId w:val="6"/>
         </w:numPr>
       </w:pPr>
-      <w:r>
-        <w:t>right: resize</w:t>
+      <w:proofErr w:type="gramStart"/>
+      <w:r>
+        <w:t>right</w:t>
+      </w:r>
+      <w:proofErr w:type="gramEnd"/>
+      <w:r>
+        <w:t>: resize</w:t>
       </w:r>
       <w:r>
         <w:t>s to full</w:t>
@@ -2155,8 +3230,13 @@
           <w:numId w:val="6"/>
         </w:numPr>
       </w:pPr>
-      <w:r>
-        <w:t xml:space="preserve">up: </w:t>
+      <w:proofErr w:type="gramStart"/>
+      <w:r>
+        <w:t>up</w:t>
+      </w:r>
+      <w:proofErr w:type="gramEnd"/>
+      <w:r>
+        <w:t xml:space="preserve">: </w:t>
       </w:r>
       <w:r>
         <w:t>resizes to full height with close indicator in top-left</w:t>
@@ -2229,9 +3309,14 @@
           <w:numId w:val="6"/>
         </w:numPr>
       </w:pPr>
+      <w:proofErr w:type="gramStart"/>
       <w:r>
         <w:lastRenderedPageBreak/>
-        <w:t xml:space="preserve">down: </w:t>
+        <w:t>down</w:t>
+      </w:r>
+      <w:proofErr w:type="gramEnd"/>
+      <w:r>
+        <w:t xml:space="preserve">: </w:t>
       </w:r>
       <w:r>
         <w:t>resizes to full height with close indicator in bottom-right</w:t>
@@ -2382,13 +3467,51 @@
           <w:szCs w:val="20"/>
         </w:rPr>
       </w:pPr>
-      <w:r>
-        <w:rPr>
-          <w:rFonts w:ascii="Courier New" w:hAnsi="Courier New" w:cs="Courier New"/>
-          <w:sz w:val="20"/>
-          <w:szCs w:val="20"/>
-        </w:rPr>
-        <w:t>ResizeErrTester(2):mraid.setResizeProperties()</w:t>
+      <w:proofErr w:type="spellStart"/>
+      <w:proofErr w:type="gramStart"/>
+      <w:r>
+        <w:rPr>
+          <w:rFonts w:ascii="Courier New" w:hAnsi="Courier New" w:cs="Courier New"/>
+          <w:sz w:val="20"/>
+          <w:szCs w:val="20"/>
+        </w:rPr>
+        <w:t>ResizeErrTester</w:t>
+      </w:r>
+      <w:proofErr w:type="spellEnd"/>
+      <w:r>
+        <w:rPr>
+          <w:rFonts w:ascii="Courier New" w:hAnsi="Courier New" w:cs="Courier New"/>
+          <w:sz w:val="20"/>
+          <w:szCs w:val="20"/>
+        </w:rPr>
+        <w:t>(</w:t>
+      </w:r>
+      <w:proofErr w:type="gramEnd"/>
+      <w:r>
+        <w:rPr>
+          <w:rFonts w:ascii="Courier New" w:hAnsi="Courier New" w:cs="Courier New"/>
+          <w:sz w:val="20"/>
+          <w:szCs w:val="20"/>
+        </w:rPr>
+        <w:t>2):</w:t>
+      </w:r>
+      <w:proofErr w:type="spellStart"/>
+      <w:r>
+        <w:rPr>
+          <w:rFonts w:ascii="Courier New" w:hAnsi="Courier New" w:cs="Courier New"/>
+          <w:sz w:val="20"/>
+          <w:szCs w:val="20"/>
+        </w:rPr>
+        <w:t>mraid.setResizeProperties</w:t>
+      </w:r>
+      <w:proofErr w:type="spellEnd"/>
+      <w:r>
+        <w:rPr>
+          <w:rFonts w:ascii="Courier New" w:hAnsi="Courier New" w:cs="Courier New"/>
+          <w:sz w:val="20"/>
+          <w:szCs w:val="20"/>
+        </w:rPr>
+        <w:t>()</w:t>
       </w:r>
     </w:p>
     <w:p>
@@ -2405,13 +3528,51 @@
           <w:szCs w:val="20"/>
         </w:rPr>
       </w:pPr>
-      <w:r>
-        <w:rPr>
-          <w:rFonts w:ascii="Courier New" w:hAnsi="Courier New" w:cs="Courier New"/>
-          <w:sz w:val="20"/>
-          <w:szCs w:val="20"/>
-        </w:rPr>
-        <w:t>ResizeErrTester(2):mraid.getMaxSize()</w:t>
+      <w:proofErr w:type="spellStart"/>
+      <w:proofErr w:type="gramStart"/>
+      <w:r>
+        <w:rPr>
+          <w:rFonts w:ascii="Courier New" w:hAnsi="Courier New" w:cs="Courier New"/>
+          <w:sz w:val="20"/>
+          <w:szCs w:val="20"/>
+        </w:rPr>
+        <w:t>ResizeErrTester</w:t>
+      </w:r>
+      <w:proofErr w:type="spellEnd"/>
+      <w:r>
+        <w:rPr>
+          <w:rFonts w:ascii="Courier New" w:hAnsi="Courier New" w:cs="Courier New"/>
+          <w:sz w:val="20"/>
+          <w:szCs w:val="20"/>
+        </w:rPr>
+        <w:t>(</w:t>
+      </w:r>
+      <w:proofErr w:type="gramEnd"/>
+      <w:r>
+        <w:rPr>
+          <w:rFonts w:ascii="Courier New" w:hAnsi="Courier New" w:cs="Courier New"/>
+          <w:sz w:val="20"/>
+          <w:szCs w:val="20"/>
+        </w:rPr>
+        <w:t>2):</w:t>
+      </w:r>
+      <w:proofErr w:type="spellStart"/>
+      <w:r>
+        <w:rPr>
+          <w:rFonts w:ascii="Courier New" w:hAnsi="Courier New" w:cs="Courier New"/>
+          <w:sz w:val="20"/>
+          <w:szCs w:val="20"/>
+        </w:rPr>
+        <w:t>mraid.getMaxSize</w:t>
+      </w:r>
+      <w:proofErr w:type="spellEnd"/>
+      <w:r>
+        <w:rPr>
+          <w:rFonts w:ascii="Courier New" w:hAnsi="Courier New" w:cs="Courier New"/>
+          <w:sz w:val="20"/>
+          <w:szCs w:val="20"/>
+        </w:rPr>
+        <w:t>()</w:t>
       </w:r>
     </w:p>
     <w:p>
@@ -2428,13 +3589,51 @@
           <w:szCs w:val="20"/>
         </w:rPr>
       </w:pPr>
-      <w:r>
-        <w:rPr>
-          <w:rFonts w:ascii="Courier New" w:hAnsi="Courier New" w:cs="Courier New"/>
-          <w:sz w:val="20"/>
-          <w:szCs w:val="20"/>
-        </w:rPr>
-        <w:t>ResizeErrTester(2):mraid.setResizeProperties()</w:t>
+      <w:proofErr w:type="spellStart"/>
+      <w:proofErr w:type="gramStart"/>
+      <w:r>
+        <w:rPr>
+          <w:rFonts w:ascii="Courier New" w:hAnsi="Courier New" w:cs="Courier New"/>
+          <w:sz w:val="20"/>
+          <w:szCs w:val="20"/>
+        </w:rPr>
+        <w:t>ResizeErrTester</w:t>
+      </w:r>
+      <w:proofErr w:type="spellEnd"/>
+      <w:r>
+        <w:rPr>
+          <w:rFonts w:ascii="Courier New" w:hAnsi="Courier New" w:cs="Courier New"/>
+          <w:sz w:val="20"/>
+          <w:szCs w:val="20"/>
+        </w:rPr>
+        <w:t>(</w:t>
+      </w:r>
+      <w:proofErr w:type="gramEnd"/>
+      <w:r>
+        <w:rPr>
+          <w:rFonts w:ascii="Courier New" w:hAnsi="Courier New" w:cs="Courier New"/>
+          <w:sz w:val="20"/>
+          <w:szCs w:val="20"/>
+        </w:rPr>
+        <w:t>2):</w:t>
+      </w:r>
+      <w:proofErr w:type="spellStart"/>
+      <w:r>
+        <w:rPr>
+          <w:rFonts w:ascii="Courier New" w:hAnsi="Courier New" w:cs="Courier New"/>
+          <w:sz w:val="20"/>
+          <w:szCs w:val="20"/>
+        </w:rPr>
+        <w:t>mraid.setResizeProperties</w:t>
+      </w:r>
+      <w:proofErr w:type="spellEnd"/>
+      <w:r>
+        <w:rPr>
+          <w:rFonts w:ascii="Courier New" w:hAnsi="Courier New" w:cs="Courier New"/>
+          <w:sz w:val="20"/>
+          <w:szCs w:val="20"/>
+        </w:rPr>
+        <w:t>()</w:t>
       </w:r>
     </w:p>
     <w:p>
@@ -2451,21 +3650,59 @@
           <w:szCs w:val="20"/>
         </w:rPr>
       </w:pPr>
-      <w:r>
-        <w:rPr>
-          <w:rFonts w:ascii="Courier New" w:hAnsi="Courier New" w:cs="Courier New"/>
-          <w:sz w:val="20"/>
-          <w:szCs w:val="20"/>
-        </w:rPr>
-        <w:t>ResizeErrTester(2</w:t>
-      </w:r>
-      <w:r>
-        <w:rPr>
-          <w:rFonts w:ascii="Courier New" w:hAnsi="Courier New" w:cs="Courier New"/>
-          <w:sz w:val="20"/>
-          <w:szCs w:val="20"/>
-        </w:rPr>
-        <w:t>):mraid.resize()</w:t>
+      <w:proofErr w:type="spellStart"/>
+      <w:proofErr w:type="gramStart"/>
+      <w:r>
+        <w:rPr>
+          <w:rFonts w:ascii="Courier New" w:hAnsi="Courier New" w:cs="Courier New"/>
+          <w:sz w:val="20"/>
+          <w:szCs w:val="20"/>
+        </w:rPr>
+        <w:t>ResizeErrTester</w:t>
+      </w:r>
+      <w:proofErr w:type="spellEnd"/>
+      <w:r>
+        <w:rPr>
+          <w:rFonts w:ascii="Courier New" w:hAnsi="Courier New" w:cs="Courier New"/>
+          <w:sz w:val="20"/>
+          <w:szCs w:val="20"/>
+        </w:rPr>
+        <w:t>(</w:t>
+      </w:r>
+      <w:proofErr w:type="gramEnd"/>
+      <w:r>
+        <w:rPr>
+          <w:rFonts w:ascii="Courier New" w:hAnsi="Courier New" w:cs="Courier New"/>
+          <w:sz w:val="20"/>
+          <w:szCs w:val="20"/>
+        </w:rPr>
+        <w:t>2</w:t>
+      </w:r>
+      <w:r>
+        <w:rPr>
+          <w:rFonts w:ascii="Courier New" w:hAnsi="Courier New" w:cs="Courier New"/>
+          <w:sz w:val="20"/>
+          <w:szCs w:val="20"/>
+        </w:rPr>
+        <w:t>):</w:t>
+      </w:r>
+      <w:proofErr w:type="spellStart"/>
+      <w:r>
+        <w:rPr>
+          <w:rFonts w:ascii="Courier New" w:hAnsi="Courier New" w:cs="Courier New"/>
+          <w:sz w:val="20"/>
+          <w:szCs w:val="20"/>
+        </w:rPr>
+        <w:t>mraid.resize</w:t>
+      </w:r>
+      <w:proofErr w:type="spellEnd"/>
+      <w:r>
+        <w:rPr>
+          <w:rFonts w:ascii="Courier New" w:hAnsi="Courier New" w:cs="Courier New"/>
+          <w:sz w:val="20"/>
+          <w:szCs w:val="20"/>
+        </w:rPr>
+        <w:t>()</w:t>
       </w:r>
     </w:p>
     <w:p>
@@ -2482,13 +3719,33 @@
           <w:szCs w:val="20"/>
         </w:rPr>
       </w:pPr>
-      <w:r>
-        <w:rPr>
-          <w:rFonts w:ascii="Courier New" w:hAnsi="Courier New" w:cs="Courier New"/>
-          <w:sz w:val="20"/>
-          <w:szCs w:val="20"/>
-        </w:rPr>
-        <w:t>ResizeErrTester(2):</w:t>
+      <w:proofErr w:type="spellStart"/>
+      <w:proofErr w:type="gramStart"/>
+      <w:r>
+        <w:rPr>
+          <w:rFonts w:ascii="Courier New" w:hAnsi="Courier New" w:cs="Courier New"/>
+          <w:sz w:val="20"/>
+          <w:szCs w:val="20"/>
+        </w:rPr>
+        <w:t>ResizeErrTester</w:t>
+      </w:r>
+      <w:proofErr w:type="spellEnd"/>
+      <w:r>
+        <w:rPr>
+          <w:rFonts w:ascii="Courier New" w:hAnsi="Courier New" w:cs="Courier New"/>
+          <w:sz w:val="20"/>
+          <w:szCs w:val="20"/>
+        </w:rPr>
+        <w:t>(</w:t>
+      </w:r>
+      <w:proofErr w:type="gramEnd"/>
+      <w:r>
+        <w:rPr>
+          <w:rFonts w:ascii="Courier New" w:hAnsi="Courier New" w:cs="Courier New"/>
+          <w:sz w:val="20"/>
+          <w:szCs w:val="20"/>
+        </w:rPr>
+        <w:t>2):</w:t>
       </w:r>
       <w:r>
         <w:rPr>
@@ -2530,7 +3787,21 @@
         <w:rPr>
           <w:b/>
         </w:rPr>
-        <w:t xml:space="preserve"> – Change the orientation to see the effect of allowOffScreen=false </w:t>
+        <w:t xml:space="preserve"> – Change the orientation to see the effect of </w:t>
+      </w:r>
+      <w:proofErr w:type="spellStart"/>
+      <w:r>
+        <w:rPr>
+          <w:b/>
+        </w:rPr>
+        <w:t>allowOffScreen</w:t>
+      </w:r>
+      <w:proofErr w:type="spellEnd"/>
+      <w:r>
+        <w:rPr>
+          <w:b/>
+        </w:rPr>
+        <w:t xml:space="preserve">=false </w:t>
       </w:r>
     </w:p>
     <w:p>
@@ -2554,11 +3825,35 @@
         </w:rPr>
         <w:t>“</w:t>
       </w:r>
+      <w:proofErr w:type="spellStart"/>
+      <w:proofErr w:type="gramStart"/>
       <w:r>
         <w:rPr>
           <w:i/>
         </w:rPr>
-        <w:t xml:space="preserve">allowOffscreen cannot solve all positioning issues. For example, if an ad successfully resizes in landscape orientation, but then becomes larger than the size of the screen due to an orientation change to portrait, the setting of allowOffscreen to false will have no effect, as there is no way the container/SDK can successfully reposition a landscape creative to fit on a </w:t>
+        <w:t>allowOffscreen</w:t>
+      </w:r>
+      <w:proofErr w:type="spellEnd"/>
+      <w:proofErr w:type="gramEnd"/>
+      <w:r>
+        <w:rPr>
+          <w:i/>
+        </w:rPr>
+        <w:t xml:space="preserve"> cannot solve all positioning issues. For example, if an ad successfully resizes in landscape orientation, but then becomes larger than the size of the screen due to an orientation change to portrait, the setting of </w:t>
+      </w:r>
+      <w:proofErr w:type="spellStart"/>
+      <w:r>
+        <w:rPr>
+          <w:i/>
+        </w:rPr>
+        <w:t>allowOffscreen</w:t>
+      </w:r>
+      <w:proofErr w:type="spellEnd"/>
+      <w:r>
+        <w:rPr>
+          <w:i/>
+        </w:rPr>
+        <w:t xml:space="preserve"> to false will have no effect, as there is no way the container/SDK can successfully reposition a landscape creative to fit on a </w:t>
       </w:r>
       <w:r>
         <w:rPr>
@@ -2600,7 +3895,15 @@
         </w:numPr>
       </w:pPr>
       <w:r>
-        <w:t>Click the first Test offScreen button at least twice until the label displays “FALSE”</w:t>
+        <w:t xml:space="preserve">Click the first Test </w:t>
+      </w:r>
+      <w:proofErr w:type="spellStart"/>
+      <w:r>
+        <w:t>offScreen</w:t>
+      </w:r>
+      <w:proofErr w:type="spellEnd"/>
+      <w:r>
+        <w:t xml:space="preserve"> button at least twice until the label displays “FALSE”</w:t>
       </w:r>
     </w:p>
     <w:p>
@@ -2716,13 +4019,51 @@
           <w:szCs w:val="20"/>
         </w:rPr>
       </w:pPr>
-      <w:r>
-        <w:rPr>
-          <w:rFonts w:ascii="Courier New" w:hAnsi="Courier New" w:cs="Courier New"/>
-          <w:sz w:val="20"/>
-          <w:szCs w:val="20"/>
-        </w:rPr>
-        <w:t>ResizeErrTester(2):mraid.setResizeProperties()</w:t>
+      <w:proofErr w:type="spellStart"/>
+      <w:proofErr w:type="gramStart"/>
+      <w:r>
+        <w:rPr>
+          <w:rFonts w:ascii="Courier New" w:hAnsi="Courier New" w:cs="Courier New"/>
+          <w:sz w:val="20"/>
+          <w:szCs w:val="20"/>
+        </w:rPr>
+        <w:t>ResizeErrTester</w:t>
+      </w:r>
+      <w:proofErr w:type="spellEnd"/>
+      <w:r>
+        <w:rPr>
+          <w:rFonts w:ascii="Courier New" w:hAnsi="Courier New" w:cs="Courier New"/>
+          <w:sz w:val="20"/>
+          <w:szCs w:val="20"/>
+        </w:rPr>
+        <w:t>(</w:t>
+      </w:r>
+      <w:proofErr w:type="gramEnd"/>
+      <w:r>
+        <w:rPr>
+          <w:rFonts w:ascii="Courier New" w:hAnsi="Courier New" w:cs="Courier New"/>
+          <w:sz w:val="20"/>
+          <w:szCs w:val="20"/>
+        </w:rPr>
+        <w:t>2):</w:t>
+      </w:r>
+      <w:proofErr w:type="spellStart"/>
+      <w:r>
+        <w:rPr>
+          <w:rFonts w:ascii="Courier New" w:hAnsi="Courier New" w:cs="Courier New"/>
+          <w:sz w:val="20"/>
+          <w:szCs w:val="20"/>
+        </w:rPr>
+        <w:t>mraid.setResizeProperties</w:t>
+      </w:r>
+      <w:proofErr w:type="spellEnd"/>
+      <w:r>
+        <w:rPr>
+          <w:rFonts w:ascii="Courier New" w:hAnsi="Courier New" w:cs="Courier New"/>
+          <w:sz w:val="20"/>
+          <w:szCs w:val="20"/>
+        </w:rPr>
+        <w:t>()</w:t>
       </w:r>
     </w:p>
     <w:p>
@@ -2739,6 +4080,8 @@
           <w:szCs w:val="20"/>
         </w:rPr>
       </w:pPr>
+      <w:proofErr w:type="spellStart"/>
+      <w:proofErr w:type="gramStart"/>
       <w:r>
         <w:rPr>
           <w:rFonts w:ascii="Courier New" w:hAnsi="Courier New" w:cs="Courier New"/>
@@ -2746,7 +4089,43 @@
           <w:szCs w:val="20"/>
         </w:rPr>
         <w:lastRenderedPageBreak/>
-        <w:t>ResizeErrTester(2):mraid.getMaxSize()</w:t>
+        <w:t>ResizeErrTester</w:t>
+      </w:r>
+      <w:proofErr w:type="spellEnd"/>
+      <w:r>
+        <w:rPr>
+          <w:rFonts w:ascii="Courier New" w:hAnsi="Courier New" w:cs="Courier New"/>
+          <w:sz w:val="20"/>
+          <w:szCs w:val="20"/>
+        </w:rPr>
+        <w:t>(</w:t>
+      </w:r>
+      <w:proofErr w:type="gramEnd"/>
+      <w:r>
+        <w:rPr>
+          <w:rFonts w:ascii="Courier New" w:hAnsi="Courier New" w:cs="Courier New"/>
+          <w:sz w:val="20"/>
+          <w:szCs w:val="20"/>
+        </w:rPr>
+        <w:t>2):</w:t>
+      </w:r>
+      <w:proofErr w:type="spellStart"/>
+      <w:r>
+        <w:rPr>
+          <w:rFonts w:ascii="Courier New" w:hAnsi="Courier New" w:cs="Courier New"/>
+          <w:sz w:val="20"/>
+          <w:szCs w:val="20"/>
+        </w:rPr>
+        <w:t>mraid.getMaxSize</w:t>
+      </w:r>
+      <w:proofErr w:type="spellEnd"/>
+      <w:r>
+        <w:rPr>
+          <w:rFonts w:ascii="Courier New" w:hAnsi="Courier New" w:cs="Courier New"/>
+          <w:sz w:val="20"/>
+          <w:szCs w:val="20"/>
+        </w:rPr>
+        <w:t>()</w:t>
       </w:r>
     </w:p>
     <w:p>
@@ -2763,13 +4142,51 @@
           <w:szCs w:val="20"/>
         </w:rPr>
       </w:pPr>
-      <w:r>
-        <w:rPr>
-          <w:rFonts w:ascii="Courier New" w:hAnsi="Courier New" w:cs="Courier New"/>
-          <w:sz w:val="20"/>
-          <w:szCs w:val="20"/>
-        </w:rPr>
-        <w:t>ResizeErrTester(2):mraid.setResizeProperties()</w:t>
+      <w:proofErr w:type="spellStart"/>
+      <w:proofErr w:type="gramStart"/>
+      <w:r>
+        <w:rPr>
+          <w:rFonts w:ascii="Courier New" w:hAnsi="Courier New" w:cs="Courier New"/>
+          <w:sz w:val="20"/>
+          <w:szCs w:val="20"/>
+        </w:rPr>
+        <w:t>ResizeErrTester</w:t>
+      </w:r>
+      <w:proofErr w:type="spellEnd"/>
+      <w:r>
+        <w:rPr>
+          <w:rFonts w:ascii="Courier New" w:hAnsi="Courier New" w:cs="Courier New"/>
+          <w:sz w:val="20"/>
+          <w:szCs w:val="20"/>
+        </w:rPr>
+        <w:t>(</w:t>
+      </w:r>
+      <w:proofErr w:type="gramEnd"/>
+      <w:r>
+        <w:rPr>
+          <w:rFonts w:ascii="Courier New" w:hAnsi="Courier New" w:cs="Courier New"/>
+          <w:sz w:val="20"/>
+          <w:szCs w:val="20"/>
+        </w:rPr>
+        <w:t>2):</w:t>
+      </w:r>
+      <w:proofErr w:type="spellStart"/>
+      <w:r>
+        <w:rPr>
+          <w:rFonts w:ascii="Courier New" w:hAnsi="Courier New" w:cs="Courier New"/>
+          <w:sz w:val="20"/>
+          <w:szCs w:val="20"/>
+        </w:rPr>
+        <w:t>mraid.setResizeProperties</w:t>
+      </w:r>
+      <w:proofErr w:type="spellEnd"/>
+      <w:r>
+        <w:rPr>
+          <w:rFonts w:ascii="Courier New" w:hAnsi="Courier New" w:cs="Courier New"/>
+          <w:sz w:val="20"/>
+          <w:szCs w:val="20"/>
+        </w:rPr>
+        <w:t>()</w:t>
       </w:r>
     </w:p>
     <w:p>
@@ -2786,21 +4203,59 @@
           <w:szCs w:val="20"/>
         </w:rPr>
       </w:pPr>
-      <w:r>
-        <w:rPr>
-          <w:rFonts w:ascii="Courier New" w:hAnsi="Courier New" w:cs="Courier New"/>
-          <w:sz w:val="20"/>
-          <w:szCs w:val="20"/>
-        </w:rPr>
-        <w:t>ResizeErrTester(2</w:t>
-      </w:r>
-      <w:r>
-        <w:rPr>
-          <w:rFonts w:ascii="Courier New" w:hAnsi="Courier New" w:cs="Courier New"/>
-          <w:sz w:val="20"/>
-          <w:szCs w:val="20"/>
-        </w:rPr>
-        <w:t>):mraid.resize()</w:t>
+      <w:proofErr w:type="spellStart"/>
+      <w:proofErr w:type="gramStart"/>
+      <w:r>
+        <w:rPr>
+          <w:rFonts w:ascii="Courier New" w:hAnsi="Courier New" w:cs="Courier New"/>
+          <w:sz w:val="20"/>
+          <w:szCs w:val="20"/>
+        </w:rPr>
+        <w:t>ResizeErrTester</w:t>
+      </w:r>
+      <w:proofErr w:type="spellEnd"/>
+      <w:r>
+        <w:rPr>
+          <w:rFonts w:ascii="Courier New" w:hAnsi="Courier New" w:cs="Courier New"/>
+          <w:sz w:val="20"/>
+          <w:szCs w:val="20"/>
+        </w:rPr>
+        <w:t>(</w:t>
+      </w:r>
+      <w:proofErr w:type="gramEnd"/>
+      <w:r>
+        <w:rPr>
+          <w:rFonts w:ascii="Courier New" w:hAnsi="Courier New" w:cs="Courier New"/>
+          <w:sz w:val="20"/>
+          <w:szCs w:val="20"/>
+        </w:rPr>
+        <w:t>2</w:t>
+      </w:r>
+      <w:r>
+        <w:rPr>
+          <w:rFonts w:ascii="Courier New" w:hAnsi="Courier New" w:cs="Courier New"/>
+          <w:sz w:val="20"/>
+          <w:szCs w:val="20"/>
+        </w:rPr>
+        <w:t>):</w:t>
+      </w:r>
+      <w:proofErr w:type="spellStart"/>
+      <w:r>
+        <w:rPr>
+          <w:rFonts w:ascii="Courier New" w:hAnsi="Courier New" w:cs="Courier New"/>
+          <w:sz w:val="20"/>
+          <w:szCs w:val="20"/>
+        </w:rPr>
+        <w:t>mraid.resize</w:t>
+      </w:r>
+      <w:proofErr w:type="spellEnd"/>
+      <w:r>
+        <w:rPr>
+          <w:rFonts w:ascii="Courier New" w:hAnsi="Courier New" w:cs="Courier New"/>
+          <w:sz w:val="20"/>
+          <w:szCs w:val="20"/>
+        </w:rPr>
+        <w:t>()</w:t>
       </w:r>
     </w:p>
     <w:p>
@@ -2817,13 +4272,33 @@
           <w:szCs w:val="20"/>
         </w:rPr>
       </w:pPr>
-      <w:r>
-        <w:rPr>
-          <w:rFonts w:ascii="Courier New" w:hAnsi="Courier New" w:cs="Courier New"/>
-          <w:sz w:val="20"/>
-          <w:szCs w:val="20"/>
-        </w:rPr>
-        <w:t>ResizeErrTester(2):</w:t>
+      <w:proofErr w:type="spellStart"/>
+      <w:proofErr w:type="gramStart"/>
+      <w:r>
+        <w:rPr>
+          <w:rFonts w:ascii="Courier New" w:hAnsi="Courier New" w:cs="Courier New"/>
+          <w:sz w:val="20"/>
+          <w:szCs w:val="20"/>
+        </w:rPr>
+        <w:t>ResizeErrTester</w:t>
+      </w:r>
+      <w:proofErr w:type="spellEnd"/>
+      <w:r>
+        <w:rPr>
+          <w:rFonts w:ascii="Courier New" w:hAnsi="Courier New" w:cs="Courier New"/>
+          <w:sz w:val="20"/>
+          <w:szCs w:val="20"/>
+        </w:rPr>
+        <w:t>(</w:t>
+      </w:r>
+      <w:proofErr w:type="gramEnd"/>
+      <w:r>
+        <w:rPr>
+          <w:rFonts w:ascii="Courier New" w:hAnsi="Courier New" w:cs="Courier New"/>
+          <w:sz w:val="20"/>
+          <w:szCs w:val="20"/>
+        </w:rPr>
+        <w:t>2):</w:t>
       </w:r>
       <w:r>
         <w:rPr>
@@ -2865,12 +4340,28 @@
         <w:rPr>
           <w:b/>
         </w:rPr>
-        <w:t>– Click “too big” to confirm orientation-aware getMaxSize</w:t>
-      </w:r>
-    </w:p>
-    <w:p>
-      <w:r>
-        <w:t>This test simply outputs the values of getMaxSize so that the tester can confirm that the values change after changing the device orientation.</w:t>
+        <w:t xml:space="preserve">– Click “too big” to confirm orientation-aware </w:t>
+      </w:r>
+      <w:proofErr w:type="spellStart"/>
+      <w:r>
+        <w:rPr>
+          <w:b/>
+        </w:rPr>
+        <w:t>getMaxSize</w:t>
+      </w:r>
+      <w:proofErr w:type="spellEnd"/>
+    </w:p>
+    <w:p>
+      <w:r>
+        <w:t xml:space="preserve">This test simply outputs the values of </w:t>
+      </w:r>
+      <w:proofErr w:type="spellStart"/>
+      <w:r>
+        <w:t>getMaxSize</w:t>
+      </w:r>
+      <w:proofErr w:type="spellEnd"/>
+      <w:r>
+        <w:t xml:space="preserve"> so that the tester can confirm that the values change after changing the device orientation.</w:t>
       </w:r>
     </w:p>
     <w:p>
@@ -2918,7 +4409,15 @@
         </w:numPr>
       </w:pPr>
       <w:r>
-        <w:t>Console output must confirm that the width values and height values have changed to represent the new dimensions for maxSize.</w:t>
+        <w:t xml:space="preserve">Console output must confirm that the width values and height values have changed to represent the new dimensions for </w:t>
+      </w:r>
+      <w:proofErr w:type="spellStart"/>
+      <w:r>
+        <w:t>maxSize</w:t>
+      </w:r>
+      <w:proofErr w:type="spellEnd"/>
+      <w:r>
+        <w:t>.</w:t>
       </w:r>
     </w:p>
     <w:p>
@@ -2947,14 +4446,53 @@
           <w:szCs w:val="20"/>
         </w:rPr>
       </w:pPr>
-      <w:r>
-        <w:rPr>
-          <w:rFonts w:ascii="Courier New" w:hAnsi="Courier New" w:cs="Courier New"/>
-          <w:sz w:val="20"/>
-          <w:szCs w:val="20"/>
-        </w:rPr>
-        <w:t>ResizeErrTester(2):mraid.getMaxSize(</w:t>
-      </w:r>
+      <w:proofErr w:type="spellStart"/>
+      <w:proofErr w:type="gramStart"/>
+      <w:r>
+        <w:rPr>
+          <w:rFonts w:ascii="Courier New" w:hAnsi="Courier New" w:cs="Courier New"/>
+          <w:sz w:val="20"/>
+          <w:szCs w:val="20"/>
+        </w:rPr>
+        <w:t>ResizeErrTester</w:t>
+      </w:r>
+      <w:proofErr w:type="spellEnd"/>
+      <w:r>
+        <w:rPr>
+          <w:rFonts w:ascii="Courier New" w:hAnsi="Courier New" w:cs="Courier New"/>
+          <w:sz w:val="20"/>
+          <w:szCs w:val="20"/>
+        </w:rPr>
+        <w:t>(</w:t>
+      </w:r>
+      <w:proofErr w:type="gramEnd"/>
+      <w:r>
+        <w:rPr>
+          <w:rFonts w:ascii="Courier New" w:hAnsi="Courier New" w:cs="Courier New"/>
+          <w:sz w:val="20"/>
+          <w:szCs w:val="20"/>
+        </w:rPr>
+        <w:t>2):</w:t>
+      </w:r>
+      <w:proofErr w:type="spellStart"/>
+      <w:r>
+        <w:rPr>
+          <w:rFonts w:ascii="Courier New" w:hAnsi="Courier New" w:cs="Courier New"/>
+          <w:sz w:val="20"/>
+          <w:szCs w:val="20"/>
+        </w:rPr>
+        <w:t>mraid.getMaxSize</w:t>
+      </w:r>
+      <w:proofErr w:type="spellEnd"/>
+      <w:r>
+        <w:rPr>
+          <w:rFonts w:ascii="Courier New" w:hAnsi="Courier New" w:cs="Courier New"/>
+          <w:sz w:val="20"/>
+          <w:szCs w:val="20"/>
+        </w:rPr>
+        <w:t>(</w:t>
+      </w:r>
+      <w:proofErr w:type="spellStart"/>
       <w:r>
         <w:rPr>
           <w:rFonts w:ascii="Courier New" w:hAnsi="Courier New" w:cs="Courier New"/>
@@ -2963,6 +4501,7 @@
         </w:rPr>
         <w:t>x,y</w:t>
       </w:r>
+      <w:proofErr w:type="spellEnd"/>
       <w:r>
         <w:rPr>
           <w:rFonts w:ascii="Courier New" w:hAnsi="Courier New" w:cs="Courier New"/>
@@ -2986,22 +4525,70 @@
           <w:szCs w:val="20"/>
         </w:rPr>
       </w:pPr>
-      <w:r>
-        <w:rPr>
-          <w:rFonts w:ascii="Courier New" w:hAnsi="Courier New" w:cs="Courier New"/>
-          <w:sz w:val="20"/>
-          <w:szCs w:val="20"/>
-        </w:rPr>
-        <w:t>ResizeErrTester(3):</w:t>
-      </w:r>
-      <w:r>
-        <w:rPr>
-          <w:rFonts w:ascii="Courier New" w:hAnsi="Courier New" w:cs="Courier New"/>
-          <w:sz w:val="20"/>
-          <w:szCs w:val="20"/>
-        </w:rPr>
-        <w:t>ERR: mraid error caught from setResizeProperties</w:t>
-      </w:r>
+      <w:proofErr w:type="spellStart"/>
+      <w:proofErr w:type="gramStart"/>
+      <w:r>
+        <w:rPr>
+          <w:rFonts w:ascii="Courier New" w:hAnsi="Courier New" w:cs="Courier New"/>
+          <w:sz w:val="20"/>
+          <w:szCs w:val="20"/>
+        </w:rPr>
+        <w:t>ResizeErrTester</w:t>
+      </w:r>
+      <w:proofErr w:type="spellEnd"/>
+      <w:r>
+        <w:rPr>
+          <w:rFonts w:ascii="Courier New" w:hAnsi="Courier New" w:cs="Courier New"/>
+          <w:sz w:val="20"/>
+          <w:szCs w:val="20"/>
+        </w:rPr>
+        <w:t>(</w:t>
+      </w:r>
+      <w:proofErr w:type="gramEnd"/>
+      <w:r>
+        <w:rPr>
+          <w:rFonts w:ascii="Courier New" w:hAnsi="Courier New" w:cs="Courier New"/>
+          <w:sz w:val="20"/>
+          <w:szCs w:val="20"/>
+        </w:rPr>
+        <w:t>3):</w:t>
+      </w:r>
+      <w:r>
+        <w:rPr>
+          <w:rFonts w:ascii="Courier New" w:hAnsi="Courier New" w:cs="Courier New"/>
+          <w:sz w:val="20"/>
+          <w:szCs w:val="20"/>
+        </w:rPr>
+        <w:t xml:space="preserve">ERR: </w:t>
+      </w:r>
+      <w:proofErr w:type="spellStart"/>
+      <w:r>
+        <w:rPr>
+          <w:rFonts w:ascii="Courier New" w:hAnsi="Courier New" w:cs="Courier New"/>
+          <w:sz w:val="20"/>
+          <w:szCs w:val="20"/>
+        </w:rPr>
+        <w:t>mraid</w:t>
+      </w:r>
+      <w:proofErr w:type="spellEnd"/>
+      <w:r>
+        <w:rPr>
+          <w:rFonts w:ascii="Courier New" w:hAnsi="Courier New" w:cs="Courier New"/>
+          <w:sz w:val="20"/>
+          <w:szCs w:val="20"/>
+        </w:rPr>
+        <w:t xml:space="preserve"> error caught from </w:t>
+      </w:r>
+      <w:proofErr w:type="spellStart"/>
+      <w:r>
+        <w:rPr>
+          <w:rFonts w:ascii="Courier New" w:hAnsi="Courier New" w:cs="Courier New"/>
+          <w:sz w:val="20"/>
+          <w:szCs w:val="20"/>
+        </w:rPr>
+        <w:t>setResizeProperties</w:t>
+      </w:r>
+      <w:proofErr w:type="spellEnd"/>
       <w:r>
         <w:rPr>
           <w:rFonts w:ascii="Courier New" w:hAnsi="Courier New" w:cs="Courier New"/>
@@ -3025,14 +4612,53 @@
           <w:szCs w:val="20"/>
         </w:rPr>
       </w:pPr>
-      <w:r>
-        <w:rPr>
-          <w:rFonts w:ascii="Courier New" w:hAnsi="Courier New" w:cs="Courier New"/>
-          <w:sz w:val="20"/>
-          <w:szCs w:val="20"/>
-        </w:rPr>
-        <w:t>ResizeErrTester(2):mraid.getMaxSize(</w:t>
-      </w:r>
+      <w:proofErr w:type="spellStart"/>
+      <w:proofErr w:type="gramStart"/>
+      <w:r>
+        <w:rPr>
+          <w:rFonts w:ascii="Courier New" w:hAnsi="Courier New" w:cs="Courier New"/>
+          <w:sz w:val="20"/>
+          <w:szCs w:val="20"/>
+        </w:rPr>
+        <w:t>ResizeErrTester</w:t>
+      </w:r>
+      <w:proofErr w:type="spellEnd"/>
+      <w:r>
+        <w:rPr>
+          <w:rFonts w:ascii="Courier New" w:hAnsi="Courier New" w:cs="Courier New"/>
+          <w:sz w:val="20"/>
+          <w:szCs w:val="20"/>
+        </w:rPr>
+        <w:t>(</w:t>
+      </w:r>
+      <w:proofErr w:type="gramEnd"/>
+      <w:r>
+        <w:rPr>
+          <w:rFonts w:ascii="Courier New" w:hAnsi="Courier New" w:cs="Courier New"/>
+          <w:sz w:val="20"/>
+          <w:szCs w:val="20"/>
+        </w:rPr>
+        <w:t>2):</w:t>
+      </w:r>
+      <w:proofErr w:type="spellStart"/>
+      <w:r>
+        <w:rPr>
+          <w:rFonts w:ascii="Courier New" w:hAnsi="Courier New" w:cs="Courier New"/>
+          <w:sz w:val="20"/>
+          <w:szCs w:val="20"/>
+        </w:rPr>
+        <w:t>mraid.getMaxSize</w:t>
+      </w:r>
+      <w:proofErr w:type="spellEnd"/>
+      <w:r>
+        <w:rPr>
+          <w:rFonts w:ascii="Courier New" w:hAnsi="Courier New" w:cs="Courier New"/>
+          <w:sz w:val="20"/>
+          <w:szCs w:val="20"/>
+        </w:rPr>
+        <w:t>(</w:t>
+      </w:r>
+      <w:proofErr w:type="spellStart"/>
       <w:r>
         <w:rPr>
           <w:rFonts w:ascii="Courier New" w:hAnsi="Courier New" w:cs="Courier New"/>
@@ -3041,6 +4667,7 @@
         </w:rPr>
         <w:t>y,x</w:t>
       </w:r>
+      <w:proofErr w:type="spellEnd"/>
       <w:r>
         <w:rPr>
           <w:rFonts w:ascii="Courier New" w:hAnsi="Courier New" w:cs="Courier New"/>
@@ -3064,22 +4691,70 @@
           <w:szCs w:val="20"/>
         </w:rPr>
       </w:pPr>
-      <w:r>
-        <w:rPr>
-          <w:rFonts w:ascii="Courier New" w:hAnsi="Courier New" w:cs="Courier New"/>
-          <w:sz w:val="20"/>
-          <w:szCs w:val="20"/>
-        </w:rPr>
-        <w:t>ResizeErrTester(3):</w:t>
-      </w:r>
-      <w:r>
-        <w:rPr>
-          <w:rFonts w:ascii="Courier New" w:hAnsi="Courier New" w:cs="Courier New"/>
-          <w:sz w:val="20"/>
-          <w:szCs w:val="20"/>
-        </w:rPr>
-        <w:t>ERR: mraid error caught from setResizeProperties</w:t>
-      </w:r>
+      <w:proofErr w:type="spellStart"/>
+      <w:proofErr w:type="gramStart"/>
+      <w:r>
+        <w:rPr>
+          <w:rFonts w:ascii="Courier New" w:hAnsi="Courier New" w:cs="Courier New"/>
+          <w:sz w:val="20"/>
+          <w:szCs w:val="20"/>
+        </w:rPr>
+        <w:t>ResizeErrTester</w:t>
+      </w:r>
+      <w:proofErr w:type="spellEnd"/>
+      <w:r>
+        <w:rPr>
+          <w:rFonts w:ascii="Courier New" w:hAnsi="Courier New" w:cs="Courier New"/>
+          <w:sz w:val="20"/>
+          <w:szCs w:val="20"/>
+        </w:rPr>
+        <w:t>(</w:t>
+      </w:r>
+      <w:proofErr w:type="gramEnd"/>
+      <w:r>
+        <w:rPr>
+          <w:rFonts w:ascii="Courier New" w:hAnsi="Courier New" w:cs="Courier New"/>
+          <w:sz w:val="20"/>
+          <w:szCs w:val="20"/>
+        </w:rPr>
+        <w:t>3):</w:t>
+      </w:r>
+      <w:r>
+        <w:rPr>
+          <w:rFonts w:ascii="Courier New" w:hAnsi="Courier New" w:cs="Courier New"/>
+          <w:sz w:val="20"/>
+          <w:szCs w:val="20"/>
+        </w:rPr>
+        <w:t xml:space="preserve">ERR: </w:t>
+      </w:r>
+      <w:proofErr w:type="spellStart"/>
+      <w:r>
+        <w:rPr>
+          <w:rFonts w:ascii="Courier New" w:hAnsi="Courier New" w:cs="Courier New"/>
+          <w:sz w:val="20"/>
+          <w:szCs w:val="20"/>
+        </w:rPr>
+        <w:t>mraid</w:t>
+      </w:r>
+      <w:proofErr w:type="spellEnd"/>
+      <w:r>
+        <w:rPr>
+          <w:rFonts w:ascii="Courier New" w:hAnsi="Courier New" w:cs="Courier New"/>
+          <w:sz w:val="20"/>
+          <w:szCs w:val="20"/>
+        </w:rPr>
+        <w:t xml:space="preserve"> error caught from </w:t>
+      </w:r>
+      <w:proofErr w:type="spellStart"/>
+      <w:r>
+        <w:rPr>
+          <w:rFonts w:ascii="Courier New" w:hAnsi="Courier New" w:cs="Courier New"/>
+          <w:sz w:val="20"/>
+          <w:szCs w:val="20"/>
+        </w:rPr>
+        <w:t>setResizeProperties</w:t>
+      </w:r>
+      <w:proofErr w:type="spellEnd"/>
       <w:r>
         <w:rPr>
           <w:rFonts w:ascii="Courier New" w:hAnsi="Courier New" w:cs="Courier New"/>
@@ -3090,250 +4765,6 @@
       </w:r>
     </w:p>
     <w:p/>
-    <w:p>
-      <w:pPr>
-        <w:rPr>
-          <w:b/>
-        </w:rPr>
-      </w:pPr>
-      <w:r>
-        <w:rPr>
-          <w:b/>
-        </w:rPr>
-        <w:t>User Interaction</w:t>
-      </w:r>
-      <w:r>
-        <w:rPr>
-          <w:b/>
-        </w:rPr>
-        <w:t xml:space="preserve"> 9</w:t>
-      </w:r>
-      <w:r>
-        <w:rPr>
-          <w:b/>
-        </w:rPr>
-        <w:t xml:space="preserve"> – Toggle offScreen to confirm </w:t>
-      </w:r>
-      <w:r>
-        <w:rPr>
-          <w:b/>
-        </w:rPr>
-        <w:t xml:space="preserve">orientation-aware </w:t>
-      </w:r>
-      <w:r>
-        <w:rPr>
-          <w:b/>
-        </w:rPr>
-        <w:t>getResizeProperties</w:t>
-      </w:r>
-    </w:p>
-    <w:p>
-      <w:r>
-        <w:t>This test simply outputs the values of getResizeProperties so that the tester can confirm that the values change after changing the device orientation.</w:t>
-      </w:r>
-    </w:p>
-    <w:p>
-      <w:pPr>
-        <w:pStyle w:val="ListParagraph"/>
-        <w:numPr>
-          <w:ilvl w:val="0"/>
-          <w:numId w:val="6"/>
-        </w:numPr>
-      </w:pPr>
-      <w:r>
-        <w:t>Click the first Test offScreen button until the label changes</w:t>
-      </w:r>
-    </w:p>
-    <w:p>
-      <w:pPr>
-        <w:pStyle w:val="ListParagraph"/>
-        <w:numPr>
-          <w:ilvl w:val="0"/>
-          <w:numId w:val="6"/>
-        </w:numPr>
-      </w:pPr>
-      <w:r>
-        <w:t>Change the orientation of the device</w:t>
-      </w:r>
-    </w:p>
-    <w:p>
-      <w:pPr>
-        <w:pStyle w:val="ListParagraph"/>
-        <w:numPr>
-          <w:ilvl w:val="0"/>
-          <w:numId w:val="6"/>
-        </w:numPr>
-      </w:pPr>
-      <w:r>
-        <w:t>Click the first Test offScreen button again so label changes back</w:t>
-      </w:r>
-    </w:p>
-    <w:p>
-      <w:pPr>
-        <w:pStyle w:val="ListParagraph"/>
-        <w:numPr>
-          <w:ilvl w:val="0"/>
-          <w:numId w:val="6"/>
-        </w:numPr>
-      </w:pPr>
-      <w:r>
-        <w:t>Console output must confirm that the width and height values have changed to represent the new dimensions for resize</w:t>
-      </w:r>
-    </w:p>
-    <w:p>
-      <w:pPr>
-        <w:pStyle w:val="ListParagraph"/>
-        <w:numPr>
-          <w:ilvl w:val="0"/>
-          <w:numId w:val="6"/>
-        </w:numPr>
-      </w:pPr>
-      <w:r>
-        <w:t>Console output expected</w:t>
-      </w:r>
-    </w:p>
-    <w:p>
-      <w:pPr>
-        <w:pStyle w:val="ListParagraph"/>
-        <w:numPr>
-          <w:ilvl w:val="1"/>
-          <w:numId w:val="6"/>
-        </w:numPr>
-        <w:spacing w:after="0" w:line="240" w:lineRule="auto"/>
-        <w:rPr>
-          <w:rFonts w:ascii="Courier New" w:hAnsi="Courier New" w:cs="Courier New"/>
-          <w:sz w:val="20"/>
-          <w:szCs w:val="20"/>
-        </w:rPr>
-      </w:pPr>
-      <w:r>
-        <w:rPr>
-          <w:rFonts w:ascii="Courier New" w:hAnsi="Courier New" w:cs="Courier New"/>
-          <w:sz w:val="20"/>
-          <w:szCs w:val="20"/>
-        </w:rPr>
-        <w:t>ResizeErrTester(2</w:t>
-      </w:r>
-      <w:r>
-        <w:rPr>
-          <w:rFonts w:ascii="Courier New" w:hAnsi="Courier New" w:cs="Courier New"/>
-          <w:sz w:val="20"/>
-          <w:szCs w:val="20"/>
-        </w:rPr>
-        <w:t>)</w:t>
-      </w:r>
-      <w:r>
-        <w:rPr>
-          <w:rFonts w:ascii="Courier New" w:hAnsi="Courier New" w:cs="Courier New"/>
-          <w:sz w:val="20"/>
-          <w:szCs w:val="20"/>
-        </w:rPr>
-        <w:t>:mraid.getResizeProperties(</w:t>
-      </w:r>
-      <w:r>
-        <w:rPr>
-          <w:rFonts w:ascii="Courier New" w:hAnsi="Courier New" w:cs="Courier New"/>
-          <w:sz w:val="20"/>
-          <w:szCs w:val="20"/>
-        </w:rPr>
-        <w:t>x</w:t>
-      </w:r>
-      <w:r>
-        <w:rPr>
-          <w:rFonts w:ascii="Courier New" w:hAnsi="Courier New" w:cs="Courier New"/>
-          <w:sz w:val="20"/>
-          <w:szCs w:val="20"/>
-        </w:rPr>
-        <w:t>,</w:t>
-      </w:r>
-      <w:r>
-        <w:rPr>
-          <w:rFonts w:ascii="Courier New" w:hAnsi="Courier New" w:cs="Courier New"/>
-          <w:sz w:val="20"/>
-          <w:szCs w:val="20"/>
-        </w:rPr>
-        <w:t>y</w:t>
-      </w:r>
-      <w:r>
-        <w:rPr>
-          <w:rFonts w:ascii="Courier New" w:hAnsi="Courier New" w:cs="Courier New"/>
-          <w:sz w:val="20"/>
-          <w:szCs w:val="20"/>
-        </w:rPr>
-        <w:t>)</w:t>
-      </w:r>
-    </w:p>
-    <w:p>
-      <w:pPr>
-        <w:pStyle w:val="ListParagraph"/>
-        <w:numPr>
-          <w:ilvl w:val="1"/>
-          <w:numId w:val="6"/>
-        </w:numPr>
-        <w:spacing w:after="0" w:line="240" w:lineRule="auto"/>
-        <w:rPr>
-          <w:rFonts w:ascii="Courier New" w:hAnsi="Courier New" w:cs="Courier New"/>
-          <w:sz w:val="20"/>
-          <w:szCs w:val="20"/>
-        </w:rPr>
-      </w:pPr>
-      <w:r>
-        <w:rPr>
-          <w:rFonts w:ascii="Courier New" w:hAnsi="Courier New" w:cs="Courier New"/>
-          <w:sz w:val="20"/>
-          <w:szCs w:val="20"/>
-        </w:rPr>
-        <w:t>ResizeErrTester(2</w:t>
-      </w:r>
-      <w:r>
-        <w:rPr>
-          <w:rFonts w:ascii="Courier New" w:hAnsi="Courier New" w:cs="Courier New"/>
-          <w:sz w:val="20"/>
-          <w:szCs w:val="20"/>
-        </w:rPr>
-        <w:t>)</w:t>
-      </w:r>
-      <w:r>
-        <w:rPr>
-          <w:rFonts w:ascii="Courier New" w:hAnsi="Courier New" w:cs="Courier New"/>
-          <w:sz w:val="20"/>
-          <w:szCs w:val="20"/>
-        </w:rPr>
-        <w:t>:mraid.getResizeProperties(</w:t>
-      </w:r>
-      <w:r>
-        <w:rPr>
-          <w:rFonts w:ascii="Courier New" w:hAnsi="Courier New" w:cs="Courier New"/>
-          <w:sz w:val="20"/>
-          <w:szCs w:val="20"/>
-        </w:rPr>
-        <w:t>y</w:t>
-      </w:r>
-      <w:r>
-        <w:rPr>
-          <w:rFonts w:ascii="Courier New" w:hAnsi="Courier New" w:cs="Courier New"/>
-          <w:sz w:val="20"/>
-          <w:szCs w:val="20"/>
-        </w:rPr>
-        <w:t>,</w:t>
-      </w:r>
-      <w:r>
-        <w:rPr>
-          <w:rFonts w:ascii="Courier New" w:hAnsi="Courier New" w:cs="Courier New"/>
-          <w:sz w:val="20"/>
-          <w:szCs w:val="20"/>
-        </w:rPr>
-        <w:t>x</w:t>
-      </w:r>
-      <w:r>
-        <w:rPr>
-          <w:rFonts w:ascii="Courier New" w:hAnsi="Courier New" w:cs="Courier New"/>
-          <w:sz w:val="20"/>
-          <w:szCs w:val="20"/>
-        </w:rPr>
-        <w:t>)</w:t>
-      </w:r>
-    </w:p>
     <w:p/>
     <w:p>
       <w:pPr>
@@ -3388,7 +4819,15 @@
         <w:t xml:space="preserve">Ad remains in default status, appearance and location </w:t>
       </w:r>
       <w:r>
-        <w:t>except for resizing when offScreen is false</w:t>
+        <w:t xml:space="preserve">except for resizing when </w:t>
+      </w:r>
+      <w:proofErr w:type="spellStart"/>
+      <w:r>
+        <w:t>offScreen</w:t>
+      </w:r>
+      <w:proofErr w:type="spellEnd"/>
+      <w:r>
+        <w:t xml:space="preserve"> is false</w:t>
       </w:r>
     </w:p>
     <w:p>
@@ -3417,8 +4856,6 @@
       <w:r>
         <w:t xml:space="preserve"> – it is possible to have additional console output especially if you change the logging level, but all compliant containers must be able to demonstrate the minimum output for each test</w:t>
       </w:r>
-      <w:bookmarkStart w:id="0" w:name="_GoBack"/>
-      <w:bookmarkEnd w:id="0"/>
     </w:p>
     <w:p>
       <w:pPr>
@@ -3455,13 +4892,69 @@
           <w:szCs w:val="20"/>
         </w:rPr>
       </w:pPr>
+      <w:proofErr w:type="spellStart"/>
+      <w:proofErr w:type="gramStart"/>
       <w:r>
         <w:rPr>
           <w:rFonts w:ascii="Courier New" w:eastAsia="Times New Roman" w:hAnsi="Courier New" w:cs="Courier New"/>
           <w:sz w:val="20"/>
           <w:szCs w:val="20"/>
         </w:rPr>
-        <w:t>ResizeErrTester(3):ERR calling getState, mraid is not defined</w:t>
+        <w:t>ResizeErrTester</w:t>
+      </w:r>
+      <w:proofErr w:type="spellEnd"/>
+      <w:r>
+        <w:rPr>
+          <w:rFonts w:ascii="Courier New" w:eastAsia="Times New Roman" w:hAnsi="Courier New" w:cs="Courier New"/>
+          <w:sz w:val="20"/>
+          <w:szCs w:val="20"/>
+        </w:rPr>
+        <w:t>(</w:t>
+      </w:r>
+      <w:proofErr w:type="gramEnd"/>
+      <w:r>
+        <w:rPr>
+          <w:rFonts w:ascii="Courier New" w:eastAsia="Times New Roman" w:hAnsi="Courier New" w:cs="Courier New"/>
+          <w:sz w:val="20"/>
+          <w:szCs w:val="20"/>
+        </w:rPr>
+        <w:t xml:space="preserve">3):ERR calling </w:t>
+      </w:r>
+      <w:proofErr w:type="spellStart"/>
+      <w:r>
+        <w:rPr>
+          <w:rFonts w:ascii="Courier New" w:eastAsia="Times New Roman" w:hAnsi="Courier New" w:cs="Courier New"/>
+          <w:sz w:val="20"/>
+          <w:szCs w:val="20"/>
+        </w:rPr>
+        <w:t>getState</w:t>
+      </w:r>
+      <w:proofErr w:type="spellEnd"/>
+      <w:r>
+        <w:rPr>
+          <w:rFonts w:ascii="Courier New" w:eastAsia="Times New Roman" w:hAnsi="Courier New" w:cs="Courier New"/>
+          <w:sz w:val="20"/>
+          <w:szCs w:val="20"/>
+        </w:rPr>
+        <w:t xml:space="preserve">, </w:t>
+      </w:r>
+      <w:proofErr w:type="spellStart"/>
+      <w:r>
+        <w:rPr>
+          <w:rFonts w:ascii="Courier New" w:eastAsia="Times New Roman" w:hAnsi="Courier New" w:cs="Courier New"/>
+          <w:sz w:val="20"/>
+          <w:szCs w:val="20"/>
+        </w:rPr>
+        <w:t>mraid</w:t>
+      </w:r>
+      <w:proofErr w:type="spellEnd"/>
+      <w:r>
+        <w:rPr>
+          <w:rFonts w:ascii="Courier New" w:eastAsia="Times New Roman" w:hAnsi="Courier New" w:cs="Courier New"/>
+          <w:sz w:val="20"/>
+          <w:szCs w:val="20"/>
+        </w:rPr>
+        <w:t xml:space="preserve"> is not defined</w:t>
       </w:r>
     </w:p>
     <w:p>
@@ -3478,21 +4971,59 @@
           <w:szCs w:val="20"/>
         </w:rPr>
       </w:pPr>
+      <w:proofErr w:type="spellStart"/>
+      <w:proofErr w:type="gramStart"/>
       <w:r>
         <w:rPr>
           <w:rFonts w:ascii="Courier New" w:eastAsia="Times New Roman" w:hAnsi="Courier New" w:cs="Courier New"/>
           <w:sz w:val="20"/>
           <w:szCs w:val="20"/>
         </w:rPr>
-        <w:t>ResizeErrTester(3):</w:t>
-      </w:r>
+        <w:t>ResizeErrTester</w:t>
+      </w:r>
+      <w:proofErr w:type="spellEnd"/>
       <w:r>
         <w:rPr>
           <w:rFonts w:ascii="Courier New" w:eastAsia="Times New Roman" w:hAnsi="Courier New" w:cs="Courier New"/>
           <w:sz w:val="20"/>
           <w:szCs w:val="20"/>
         </w:rPr>
-        <w:t>ERR mraid state is not recognized - tests cannot continue</w:t>
+        <w:t>(</w:t>
+      </w:r>
+      <w:proofErr w:type="gramEnd"/>
+      <w:r>
+        <w:rPr>
+          <w:rFonts w:ascii="Courier New" w:eastAsia="Times New Roman" w:hAnsi="Courier New" w:cs="Courier New"/>
+          <w:sz w:val="20"/>
+          <w:szCs w:val="20"/>
+        </w:rPr>
+        <w:t>3):</w:t>
+      </w:r>
+      <w:r>
+        <w:rPr>
+          <w:rFonts w:ascii="Courier New" w:eastAsia="Times New Roman" w:hAnsi="Courier New" w:cs="Courier New"/>
+          <w:sz w:val="20"/>
+          <w:szCs w:val="20"/>
+        </w:rPr>
+        <w:t xml:space="preserve">ERR </w:t>
+      </w:r>
+      <w:proofErr w:type="spellStart"/>
+      <w:r>
+        <w:rPr>
+          <w:rFonts w:ascii="Courier New" w:eastAsia="Times New Roman" w:hAnsi="Courier New" w:cs="Courier New"/>
+          <w:sz w:val="20"/>
+          <w:szCs w:val="20"/>
+        </w:rPr>
+        <w:t>mraid</w:t>
+      </w:r>
+      <w:proofErr w:type="spellEnd"/>
+      <w:r>
+        <w:rPr>
+          <w:rFonts w:ascii="Courier New" w:eastAsia="Times New Roman" w:hAnsi="Courier New" w:cs="Courier New"/>
+          <w:sz w:val="20"/>
+          <w:szCs w:val="20"/>
+        </w:rPr>
+        <w:t xml:space="preserve"> state is not recognized - tests cannot continue</w:t>
       </w:r>
     </w:p>
     <w:p>
@@ -3509,13 +5040,69 @@
           <w:szCs w:val="20"/>
         </w:rPr>
       </w:pPr>
+      <w:proofErr w:type="spellStart"/>
+      <w:proofErr w:type="gramStart"/>
       <w:r>
         <w:rPr>
           <w:rFonts w:ascii="Courier New" w:eastAsia="Times New Roman" w:hAnsi="Courier New" w:cs="Courier New"/>
           <w:sz w:val="20"/>
           <w:szCs w:val="20"/>
         </w:rPr>
-        <w:t>ResizeErrTester(3):ERR calling getVersion, mraid is not defined</w:t>
+        <w:t>ResizeErrTester</w:t>
+      </w:r>
+      <w:proofErr w:type="spellEnd"/>
+      <w:r>
+        <w:rPr>
+          <w:rFonts w:ascii="Courier New" w:eastAsia="Times New Roman" w:hAnsi="Courier New" w:cs="Courier New"/>
+          <w:sz w:val="20"/>
+          <w:szCs w:val="20"/>
+        </w:rPr>
+        <w:t>(</w:t>
+      </w:r>
+      <w:proofErr w:type="gramEnd"/>
+      <w:r>
+        <w:rPr>
+          <w:rFonts w:ascii="Courier New" w:eastAsia="Times New Roman" w:hAnsi="Courier New" w:cs="Courier New"/>
+          <w:sz w:val="20"/>
+          <w:szCs w:val="20"/>
+        </w:rPr>
+        <w:t xml:space="preserve">3):ERR calling </w:t>
+      </w:r>
+      <w:proofErr w:type="spellStart"/>
+      <w:r>
+        <w:rPr>
+          <w:rFonts w:ascii="Courier New" w:eastAsia="Times New Roman" w:hAnsi="Courier New" w:cs="Courier New"/>
+          <w:sz w:val="20"/>
+          <w:szCs w:val="20"/>
+        </w:rPr>
+        <w:t>getVersion</w:t>
+      </w:r>
+      <w:proofErr w:type="spellEnd"/>
+      <w:r>
+        <w:rPr>
+          <w:rFonts w:ascii="Courier New" w:eastAsia="Times New Roman" w:hAnsi="Courier New" w:cs="Courier New"/>
+          <w:sz w:val="20"/>
+          <w:szCs w:val="20"/>
+        </w:rPr>
+        <w:t xml:space="preserve">, </w:t>
+      </w:r>
+      <w:proofErr w:type="spellStart"/>
+      <w:r>
+        <w:rPr>
+          <w:rFonts w:ascii="Courier New" w:eastAsia="Times New Roman" w:hAnsi="Courier New" w:cs="Courier New"/>
+          <w:sz w:val="20"/>
+          <w:szCs w:val="20"/>
+        </w:rPr>
+        <w:t>mraid</w:t>
+      </w:r>
+      <w:proofErr w:type="spellEnd"/>
+      <w:r>
+        <w:rPr>
+          <w:rFonts w:ascii="Courier New" w:eastAsia="Times New Roman" w:hAnsi="Courier New" w:cs="Courier New"/>
+          <w:sz w:val="20"/>
+          <w:szCs w:val="20"/>
+        </w:rPr>
+        <w:t xml:space="preserve"> is not defined</w:t>
       </w:r>
     </w:p>
     <w:p>
@@ -3532,13 +5119,33 @@
           <w:szCs w:val="20"/>
         </w:rPr>
       </w:pPr>
+      <w:proofErr w:type="spellStart"/>
+      <w:proofErr w:type="gramStart"/>
       <w:r>
         <w:rPr>
           <w:rFonts w:ascii="Courier New" w:eastAsia="Times New Roman" w:hAnsi="Courier New" w:cs="Courier New"/>
           <w:sz w:val="20"/>
           <w:szCs w:val="20"/>
         </w:rPr>
-        <w:t>ResizeErrTester(3):ERR version mismatch; cannot run resize tester</w:t>
+        <w:t>ResizeErrTester</w:t>
+      </w:r>
+      <w:proofErr w:type="spellEnd"/>
+      <w:r>
+        <w:rPr>
+          <w:rFonts w:ascii="Courier New" w:eastAsia="Times New Roman" w:hAnsi="Courier New" w:cs="Courier New"/>
+          <w:sz w:val="20"/>
+          <w:szCs w:val="20"/>
+        </w:rPr>
+        <w:t>(</w:t>
+      </w:r>
+      <w:proofErr w:type="gramEnd"/>
+      <w:r>
+        <w:rPr>
+          <w:rFonts w:ascii="Courier New" w:eastAsia="Times New Roman" w:hAnsi="Courier New" w:cs="Courier New"/>
+          <w:sz w:val="20"/>
+          <w:szCs w:val="20"/>
+        </w:rPr>
+        <w:t>3):ERR version mismatch; cannot run resize tester</w:t>
       </w:r>
     </w:p>
     <w:p>
@@ -3555,21 +5162,59 @@
           <w:szCs w:val="20"/>
         </w:rPr>
       </w:pPr>
+      <w:proofErr w:type="spellStart"/>
+      <w:proofErr w:type="gramStart"/>
       <w:r>
         <w:rPr>
           <w:rFonts w:ascii="Courier New" w:eastAsia="Times New Roman" w:hAnsi="Courier New" w:cs="Courier New"/>
           <w:sz w:val="20"/>
           <w:szCs w:val="20"/>
         </w:rPr>
-        <w:t>ResizeErrTester(2):</w:t>
-      </w:r>
+        <w:t>ResizeErrTester</w:t>
+      </w:r>
+      <w:proofErr w:type="spellEnd"/>
       <w:r>
         <w:rPr>
           <w:rFonts w:ascii="Courier New" w:eastAsia="Times New Roman" w:hAnsi="Courier New" w:cs="Courier New"/>
           <w:sz w:val="20"/>
           <w:szCs w:val="20"/>
         </w:rPr>
-        <w:t>ERR mraid resize tester unit disabled</w:t>
+        <w:t>(</w:t>
+      </w:r>
+      <w:proofErr w:type="gramEnd"/>
+      <w:r>
+        <w:rPr>
+          <w:rFonts w:ascii="Courier New" w:eastAsia="Times New Roman" w:hAnsi="Courier New" w:cs="Courier New"/>
+          <w:sz w:val="20"/>
+          <w:szCs w:val="20"/>
+        </w:rPr>
+        <w:t>2):</w:t>
+      </w:r>
+      <w:r>
+        <w:rPr>
+          <w:rFonts w:ascii="Courier New" w:eastAsia="Times New Roman" w:hAnsi="Courier New" w:cs="Courier New"/>
+          <w:sz w:val="20"/>
+          <w:szCs w:val="20"/>
+        </w:rPr>
+        <w:t xml:space="preserve">ERR </w:t>
+      </w:r>
+      <w:proofErr w:type="spellStart"/>
+      <w:r>
+        <w:rPr>
+          <w:rFonts w:ascii="Courier New" w:eastAsia="Times New Roman" w:hAnsi="Courier New" w:cs="Courier New"/>
+          <w:sz w:val="20"/>
+          <w:szCs w:val="20"/>
+        </w:rPr>
+        <w:t>mraid</w:t>
+      </w:r>
+      <w:proofErr w:type="spellEnd"/>
+      <w:r>
+        <w:rPr>
+          <w:rFonts w:ascii="Courier New" w:eastAsia="Times New Roman" w:hAnsi="Courier New" w:cs="Courier New"/>
+          <w:sz w:val="20"/>
+          <w:szCs w:val="20"/>
+        </w:rPr>
+        <w:t xml:space="preserve"> resize tester unit disabled</w:t>
       </w:r>
     </w:p>
     <w:p>
@@ -3598,7 +5243,13 @@
         </w:numPr>
       </w:pPr>
       <w:r>
-        <w:t>http://webtester.mraid.org/compliance/units/resize-err.</w:t>
+        <w:t>http://</w:t>
+      </w:r>
+      <w:r>
+        <w:t>mraid.</w:t>
+      </w:r>
+      <w:r>
+        <w:t>webtester.org/compliance/units/resize-err.</w:t>
       </w:r>
       <w:r>
         <w:t>full.</w:t>
@@ -3622,7 +5273,13 @@
         </w:numPr>
       </w:pPr>
       <w:r>
-        <w:t>http://webtester.mraid.org/compliance/units/resize-err.htm</w:t>
+        <w:t>http://</w:t>
+      </w:r>
+      <w:r>
+        <w:t>mraid.</w:t>
+      </w:r>
+      <w:r>
+        <w:t>webtester.org/compliance/units/resize-err.htm</w:t>
       </w:r>
       <w:r>
         <w:t xml:space="preserve"> - HTML fragment</w:t>
@@ -3647,7 +5304,15 @@
         <w:t xml:space="preserve">put from JavaScript, </w:t>
       </w:r>
       <w:r>
-        <w:t xml:space="preserve">you can change the value of variable “useAlert” to mirror all logging to pop-up alert boxes. Alternately, </w:t>
+        <w:t>you can change the value of variable “</w:t>
+      </w:r>
+      <w:proofErr w:type="spellStart"/>
+      <w:r>
+        <w:t>useAlert</w:t>
+      </w:r>
+      <w:proofErr w:type="spellEnd"/>
+      <w:r>
+        <w:t xml:space="preserve">” to mirror all logging to pop-up alert boxes. Alternately, </w:t>
       </w:r>
       <w:r>
         <w:t xml:space="preserve">you can use the on-screen console. To see the ad unit output, click the IAB logo. This will </w:t>
@@ -3729,9 +5394,11 @@
       <w:r>
         <w:t>so be adjusted to see more info for troubleshooting; use the variable “</w:t>
       </w:r>
+      <w:proofErr w:type="spellStart"/>
       <w:r>
         <w:t>logLevel</w:t>
       </w:r>
+      <w:proofErr w:type="spellEnd"/>
       <w:r>
         <w:t>”.</w:t>
       </w:r>
@@ -3766,8 +5433,13 @@
       <w:r>
         <w:t xml:space="preserve"> or the </w:t>
       </w:r>
-      <w:r>
-        <w:t>WebTester at http://</w:t>
+      <w:proofErr w:type="spellStart"/>
+      <w:r>
+        <w:t>WebTester</w:t>
+      </w:r>
+      <w:proofErr w:type="spellEnd"/>
+      <w:r>
+        <w:t xml:space="preserve"> at http://</w:t>
       </w:r>
       <w:r>
         <w:t>mraid.webtester.org</w:t>
@@ -3869,7 +5541,7 @@
       <w:rPr>
         <w:noProof/>
       </w:rPr>
-      <w:t>8</w:t>
+      <w:t>4</w:t>
     </w:r>
     <w:r>
       <w:rPr>
@@ -3880,14 +5552,27 @@
     <w:r>
       <w:t xml:space="preserve"> of </w:t>
     </w:r>
-    <w:fldSimple w:instr=" SECTIONPAGES   \* MERGEFORMAT ">
-      <w:r>
-        <w:rPr>
-          <w:noProof/>
-        </w:rPr>
-        <w:t>9</w:t>
-      </w:r>
-    </w:fldSimple>
+    <w:r>
+      <w:fldChar w:fldCharType="begin"/>
+    </w:r>
+    <w:r>
+      <w:instrText xml:space="preserve"> SECTIONPAGES   \* MERGEFORMAT </w:instrText>
+    </w:r>
+    <w:r>
+      <w:fldChar w:fldCharType="separate"/>
+    </w:r>
+    <w:r>
+      <w:rPr>
+        <w:noProof/>
+      </w:rPr>
+      <w:t>9</w:t>
+    </w:r>
+    <w:r>
+      <w:rPr>
+        <w:noProof/>
+      </w:rPr>
+      <w:fldChar w:fldCharType="end"/>
+    </w:r>
     <w:r>
       <w:tab/>
     </w:r>

</xml_diff>